<commit_message>
Abstract in Doku Worddatei eingefügt
- kleine Änderungen in JS/CSS
- Turin auf die Blacklist gesetzt

Signed-off-by: Clemens Stolle <clemens.stolle@gmail.com>
</commit_message>
<xml_diff>
--- a/dokumentation/Eurotrip 3.0_doku.docx
+++ b/dokumentation/Eurotrip 3.0_doku.docx
@@ -1,6 +1,6 @@
 
 <file path=word/document.xml><?xml version="1.0" encoding="utf-8"?>
-<w:document xmlns:ve="http://schemas.openxmlformats.org/markup-compatibility/2006" xmlns:o="urn:schemas-microsoft-com:office:office" xmlns:r="http://schemas.openxmlformats.org/officeDocument/2006/relationships" xmlns:m="http://schemas.openxmlformats.org/officeDocument/2006/math" xmlns:v="urn:schemas-microsoft-com:vml" xmlns:wp="http://schemas.openxmlformats.org/drawingml/2006/wordprocessingDrawing" xmlns:w10="urn:schemas-microsoft-com:office:word" xmlns:w="http://schemas.openxmlformats.org/wordprocessingml/2006/main" xmlns:wne="http://schemas.microsoft.com/office/word/2006/wordml">
+<w:document xmlns:wpc="http://schemas.microsoft.com/office/word/2010/wordprocessingCanvas" xmlns:mo="http://schemas.microsoft.com/office/mac/office/2008/main" xmlns:mc="http://schemas.openxmlformats.org/markup-compatibility/2006" xmlns:mv="urn:schemas-microsoft-com:mac:vml" xmlns:o="urn:schemas-microsoft-com:office:office" xmlns:r="http://schemas.openxmlformats.org/officeDocument/2006/relationships" xmlns:m="http://schemas.openxmlformats.org/officeDocument/2006/math" xmlns:v="urn:schemas-microsoft-com:vml" xmlns:wp14="http://schemas.microsoft.com/office/word/2010/wordprocessingDrawing" xmlns:wp="http://schemas.openxmlformats.org/drawingml/2006/wordprocessingDrawing" xmlns:w10="urn:schemas-microsoft-com:office:word" xmlns:w="http://schemas.openxmlformats.org/wordprocessingml/2006/main" xmlns:w14="http://schemas.microsoft.com/office/word/2010/wordml" xmlns:wpg="http://schemas.microsoft.com/office/word/2010/wordprocessingGroup" xmlns:wpi="http://schemas.microsoft.com/office/word/2010/wordprocessingInk" xmlns:wne="http://schemas.microsoft.com/office/word/2006/wordml" xmlns:wps="http://schemas.microsoft.com/office/word/2010/wordprocessingShape" mc:Ignorable="w14 wp14">
   <w:body>
     <w:sdt>
       <w:sdtPr>
@@ -28,13 +28,8 @@
           <w:pPr>
             <w:pStyle w:val="Titel"/>
           </w:pPr>
-          <w:proofErr w:type="spellStart"/>
           <w:r>
-            <w:t>Eurotrip</w:t>
-          </w:r>
-          <w:proofErr w:type="spellEnd"/>
-          <w:r>
-            <w:t xml:space="preserve"> 3.0</w:t>
+            <w:t>Eurotrip 3.0</w:t>
           </w:r>
           <w:r>
             <w:t xml:space="preserve"> </w:t>
@@ -44,11 +39,9 @@
           <w:pPr>
             <w:pStyle w:val="Inhaltsverzeichnisberschrift"/>
           </w:pPr>
-          <w:proofErr w:type="spellStart"/>
           <w:r>
             <w:t>Inhalt</w:t>
           </w:r>
-          <w:proofErr w:type="spellEnd"/>
         </w:p>
         <w:p>
           <w:pPr>
@@ -82,7 +75,7 @@
           <w:hyperlink w:anchor="_Toc296113361" w:history="1">
             <w:r>
               <w:rPr>
-                <w:rStyle w:val="Hyperlink"/>
+                <w:rStyle w:val="Link"/>
                 <w:noProof/>
                 <w:lang w:val="de-DE"/>
               </w:rPr>
@@ -152,7 +145,7 @@
           <w:hyperlink w:anchor="_Toc296113362" w:history="1">
             <w:r>
               <w:rPr>
-                <w:rStyle w:val="Hyperlink"/>
+                <w:rStyle w:val="Link"/>
                 <w:noProof/>
                 <w:lang w:val="de-DE"/>
               </w:rPr>
@@ -222,7 +215,7 @@
           <w:hyperlink w:anchor="_Toc296113363" w:history="1">
             <w:r>
               <w:rPr>
-                <w:rStyle w:val="Hyperlink"/>
+                <w:rStyle w:val="Link"/>
                 <w:noProof/>
                 <w:lang w:val="de-DE"/>
               </w:rPr>
@@ -292,7 +285,7 @@
           <w:hyperlink w:anchor="_Toc296113364" w:history="1">
             <w:r>
               <w:rPr>
-                <w:rStyle w:val="Hyperlink"/>
+                <w:rStyle w:val="Link"/>
                 <w:noProof/>
                 <w:lang w:val="de-DE"/>
               </w:rPr>
@@ -362,7 +355,7 @@
           <w:hyperlink w:anchor="_Toc296113365" w:history="1">
             <w:r>
               <w:rPr>
-                <w:rStyle w:val="Hyperlink"/>
+                <w:rStyle w:val="Link"/>
                 <w:noProof/>
                 <w:lang w:val="de-DE"/>
               </w:rPr>
@@ -432,7 +425,7 @@
           <w:hyperlink w:anchor="_Toc296113366" w:history="1">
             <w:r>
               <w:rPr>
-                <w:rStyle w:val="Hyperlink"/>
+                <w:rStyle w:val="Link"/>
                 <w:noProof/>
                 <w:lang w:val="de-DE"/>
               </w:rPr>
@@ -502,7 +495,7 @@
           <w:hyperlink w:anchor="_Toc296113367" w:history="1">
             <w:r>
               <w:rPr>
-                <w:rStyle w:val="Hyperlink"/>
+                <w:rStyle w:val="Link"/>
                 <w:noProof/>
                 <w:lang w:val="de-DE"/>
               </w:rPr>
@@ -572,7 +565,7 @@
           <w:hyperlink w:anchor="_Toc296113368" w:history="1">
             <w:r>
               <w:rPr>
-                <w:rStyle w:val="Hyperlink"/>
+                <w:rStyle w:val="Link"/>
                 <w:noProof/>
                 <w:lang w:val="de-DE"/>
               </w:rPr>
@@ -642,7 +635,7 @@
           <w:hyperlink w:anchor="_Toc296113369" w:history="1">
             <w:r>
               <w:rPr>
-                <w:rStyle w:val="Hyperlink"/>
+                <w:rStyle w:val="Link"/>
                 <w:noProof/>
                 <w:lang w:val="de-DE"/>
               </w:rPr>
@@ -712,7 +705,7 @@
           <w:hyperlink w:anchor="_Toc296113370" w:history="1">
             <w:r>
               <w:rPr>
-                <w:rStyle w:val="Hyperlink"/>
+                <w:rStyle w:val="Link"/>
                 <w:noProof/>
                 <w:lang w:val="de-DE"/>
               </w:rPr>
@@ -782,7 +775,7 @@
           <w:hyperlink w:anchor="_Toc296113371" w:history="1">
             <w:r>
               <w:rPr>
-                <w:rStyle w:val="Hyperlink"/>
+                <w:rStyle w:val="Link"/>
                 <w:noProof/>
                 <w:lang w:val="de-DE"/>
               </w:rPr>
@@ -852,7 +845,7 @@
           <w:hyperlink w:anchor="_Toc296113372" w:history="1">
             <w:r>
               <w:rPr>
-                <w:rStyle w:val="Hyperlink"/>
+                <w:rStyle w:val="Link"/>
                 <w:noProof/>
                 <w:lang w:val="de-DE"/>
               </w:rPr>
@@ -922,7 +915,7 @@
           <w:hyperlink w:anchor="_Toc296113373" w:history="1">
             <w:r>
               <w:rPr>
-                <w:rStyle w:val="Hyperlink"/>
+                <w:rStyle w:val="Link"/>
                 <w:noProof/>
                 <w:lang w:val="de-DE"/>
               </w:rPr>
@@ -992,7 +985,7 @@
           <w:hyperlink w:anchor="_Toc296113374" w:history="1">
             <w:r>
               <w:rPr>
-                <w:rStyle w:val="Hyperlink"/>
+                <w:rStyle w:val="Link"/>
                 <w:noProof/>
                 <w:lang w:val="de-DE"/>
               </w:rPr>
@@ -1062,7 +1055,7 @@
           <w:hyperlink w:anchor="_Toc296113375" w:history="1">
             <w:r>
               <w:rPr>
-                <w:rStyle w:val="Hyperlink"/>
+                <w:rStyle w:val="Link"/>
                 <w:noProof/>
                 <w:lang w:val="de-DE"/>
               </w:rPr>
@@ -1132,7 +1125,7 @@
           <w:hyperlink w:anchor="_Toc296113376" w:history="1">
             <w:r>
               <w:rPr>
-                <w:rStyle w:val="Hyperlink"/>
+                <w:rStyle w:val="Link"/>
                 <w:noProof/>
                 <w:lang w:val="de-DE"/>
               </w:rPr>
@@ -1202,7 +1195,7 @@
           <w:hyperlink w:anchor="_Toc296113377" w:history="1">
             <w:r>
               <w:rPr>
-                <w:rStyle w:val="Hyperlink"/>
+                <w:rStyle w:val="Link"/>
                 <w:noProof/>
                 <w:lang w:val="de-DE"/>
               </w:rPr>
@@ -1272,7 +1265,7 @@
           <w:hyperlink w:anchor="_Toc296113378" w:history="1">
             <w:r>
               <w:rPr>
-                <w:rStyle w:val="Hyperlink"/>
+                <w:rStyle w:val="Link"/>
                 <w:noProof/>
                 <w:lang w:val="de-DE"/>
               </w:rPr>
@@ -1342,7 +1335,7 @@
           <w:hyperlink w:anchor="_Toc296113379" w:history="1">
             <w:r>
               <w:rPr>
-                <w:rStyle w:val="Hyperlink"/>
+                <w:rStyle w:val="Link"/>
                 <w:noProof/>
                 <w:lang w:val="de-DE"/>
               </w:rPr>
@@ -1350,7 +1343,7 @@
             </w:r>
             <w:r>
               <w:rPr>
-                <w:rStyle w:val="Hyperlink"/>
+                <w:rStyle w:val="Link"/>
                 <w:rFonts w:cs="Arial"/>
                 <w:noProof/>
                 <w:lang w:val="de-DE"/>
@@ -1421,7 +1414,7 @@
           <w:hyperlink w:anchor="_Toc296113380" w:history="1">
             <w:r>
               <w:rPr>
-                <w:rStyle w:val="Hyperlink"/>
+                <w:rStyle w:val="Link"/>
                 <w:noProof/>
                 <w:lang w:val="de-DE"/>
               </w:rPr>
@@ -1491,7 +1484,7 @@
           <w:hyperlink w:anchor="_Toc296113381" w:history="1">
             <w:r>
               <w:rPr>
-                <w:rStyle w:val="Hyperlink"/>
+                <w:rStyle w:val="Link"/>
                 <w:noProof/>
                 <w:lang w:val="de-DE"/>
               </w:rPr>
@@ -1561,7 +1554,7 @@
           <w:hyperlink w:anchor="_Toc296113382" w:history="1">
             <w:r>
               <w:rPr>
-                <w:rStyle w:val="Hyperlink"/>
+                <w:rStyle w:val="Link"/>
                 <w:noProof/>
                 <w:lang w:val="de-DE"/>
               </w:rPr>
@@ -1631,7 +1624,7 @@
           <w:hyperlink w:anchor="_Toc296113383" w:history="1">
             <w:r>
               <w:rPr>
-                <w:rStyle w:val="Hyperlink"/>
+                <w:rStyle w:val="Link"/>
                 <w:noProof/>
                 <w:lang w:val="de-DE"/>
               </w:rPr>
@@ -1701,7 +1694,7 @@
           <w:hyperlink w:anchor="_Toc296113384" w:history="1">
             <w:r>
               <w:rPr>
-                <w:rStyle w:val="Hyperlink"/>
+                <w:rStyle w:val="Link"/>
                 <w:noProof/>
                 <w:lang w:val="de-DE"/>
               </w:rPr>
@@ -1771,7 +1764,7 @@
           <w:hyperlink w:anchor="_Toc296113385" w:history="1">
             <w:r>
               <w:rPr>
-                <w:rStyle w:val="Hyperlink"/>
+                <w:rStyle w:val="Link"/>
                 <w:noProof/>
                 <w:lang w:val="de-DE"/>
               </w:rPr>
@@ -1841,7 +1834,7 @@
           <w:hyperlink w:anchor="_Toc296113386" w:history="1">
             <w:r>
               <w:rPr>
-                <w:rStyle w:val="Hyperlink"/>
+                <w:rStyle w:val="Link"/>
                 <w:noProof/>
                 <w:lang w:val="de-DE"/>
               </w:rPr>
@@ -1911,7 +1904,7 @@
           <w:hyperlink w:anchor="_Toc296113387" w:history="1">
             <w:r>
               <w:rPr>
-                <w:rStyle w:val="Hyperlink"/>
+                <w:rStyle w:val="Link"/>
                 <w:noProof/>
                 <w:lang w:val="de-DE"/>
               </w:rPr>
@@ -1989,33 +1982,174 @@
           <w:lang w:val="de-DE"/>
         </w:rPr>
       </w:pPr>
-      <w:bookmarkStart w:id="0" w:name="_Toc296113361"/>
-      <w:r>
-        <w:rPr>
-          <w:lang w:val="de-DE"/>
-        </w:rPr>
-        <w:t>Abstract</w:t>
-      </w:r>
-      <w:r>
-        <w:rPr>
-          <w:lang w:val="de-DE"/>
-        </w:rPr>
-        <w:t xml:space="preserve"> ?!</w:t>
-      </w:r>
-      <w:bookmarkEnd w:id="0"/>
     </w:p>
     <w:p>
       <w:pPr>
+        <w:pStyle w:val="berschrift1"/>
+        <w:rPr>
+          <w:lang w:val="de-DE"/>
+        </w:rPr>
+      </w:pPr>
+      <w:r>
+        <w:rPr>
+          <w:lang w:val="de-DE"/>
+        </w:rPr>
+        <w:t>Zusammenfa</w:t>
+      </w:r>
+      <w:r>
+        <w:rPr>
+          <w:lang w:val="de-DE"/>
+        </w:rPr>
+        <w:t>ssung</w:t>
+      </w:r>
+    </w:p>
+    <w:p>
+      <w:pPr>
+        <w:rPr>
+          <w:lang w:val="de-DE"/>
+        </w:rPr>
+      </w:pPr>
+      <w:r>
+        <w:rPr>
+          <w:lang w:val="de-DE"/>
+        </w:rPr>
+        <w:t>Das Internet umfasst eine riesige Menge an Informationen jeglicher Art. Da diese aber</w:t>
+      </w:r>
+      <w:r>
+        <w:rPr>
+          <w:lang w:val="de-DE"/>
+        </w:rPr>
+        <w:t xml:space="preserve"> meist in einer unstrukturierten</w:t>
+      </w:r>
+      <w:r>
+        <w:rPr>
+          <w:lang w:val="de-DE"/>
+        </w:rPr>
+        <w:t xml:space="preserve"> Weise </w:t>
+      </w:r>
+      <w:r>
+        <w:rPr>
+          <w:lang w:val="de-DE"/>
+        </w:rPr>
+        <w:t>vorliegen</w:t>
+      </w:r>
+      <w:bookmarkStart w:id="0" w:name="_GoBack"/>
+      <w:bookmarkEnd w:id="0"/>
+      <w:r>
+        <w:rPr>
+          <w:lang w:val="de-DE"/>
+        </w:rPr>
+        <w:t xml:space="preserve">, ist es </w:t>
+      </w:r>
+      <w:r>
+        <w:rPr>
+          <w:lang w:val="de-DE"/>
+        </w:rPr>
+        <w:t>schwierig Daten aus verschiedenen Quellen miteinander zu verknüpfen. Hier soll Linked Open Data Abhilfe schaffen. Durch diverse Beschreibungs- und Abfragesprachen können Informationen strukturiert und standardisiert gespeichert und abgefragt werden. Dadurch wird die maschinelle Informationsverarbeitung erheblich vereinfacht.</w:t>
+      </w:r>
+    </w:p>
+    <w:p>
+      <w:pPr>
+        <w:rPr>
+          <w:lang w:val="de-DE"/>
+        </w:rPr>
+      </w:pPr>
+      <w:r>
+        <w:rPr>
+          <w:lang w:val="de-DE"/>
+        </w:rPr>
+        <w:t xml:space="preserve">Eurotrip </w:t>
+      </w:r>
+      <w:r>
+        <w:rPr>
+          <w:lang w:val="de-DE"/>
+        </w:rPr>
+        <w:t xml:space="preserve">ist ein Allgemeinwissen- und Geographiequiz, das mehrere </w:t>
+      </w:r>
+      <w:r>
+        <w:rPr>
+          <w:lang w:val="de-DE"/>
+        </w:rPr>
+        <w:t xml:space="preserve">Linked Open Data </w:t>
+      </w:r>
+      <w:r>
+        <w:rPr>
+          <w:lang w:val="de-DE"/>
+        </w:rPr>
+        <w:t>Datensätze verwendet um immer unterschiedliche Fragen zu generieren. Da dem Spiel kein fester Fragenkatalog zu Grunde liegt, existiert theoretisch eine unbegrenzte Anzahl an Fragemöglichkeiten. Es werden über spezielle Abfragen mehrere Quellen so miteinander verknüpft, dass eine Frage-Antwort Kombination mit Bildern, Texten und geographischen Daten entsteht, die es in dieser Form noch nicht gibt.</w:t>
+      </w:r>
+    </w:p>
+    <w:p>
+      <w:pPr>
+        <w:rPr>
+          <w:lang w:val="de-DE"/>
+        </w:rPr>
+      </w:pPr>
+      <w:r>
+        <w:rPr>
+          <w:lang w:val="de-DE"/>
+        </w:rPr>
+        <w:t>Mit jeder Frage generiert der Spieler einen neuen Datensatz für einen Ort, der Informationen wie lokale Sehenswürdi</w:t>
+      </w:r>
+      <w:r>
+        <w:rPr>
+          <w:lang w:val="de-DE"/>
+        </w:rPr>
+        <w:t xml:space="preserve">gkeiten, dazugehörige Fotos, </w:t>
+      </w:r>
+      <w:r>
+        <w:rPr>
+          <w:lang w:val="de-DE"/>
+        </w:rPr>
+        <w:t xml:space="preserve">die Landesflagge </w:t>
+      </w:r>
+      <w:r>
+        <w:rPr>
+          <w:lang w:val="de-DE"/>
+        </w:rPr>
+        <w:t xml:space="preserve">und Verweise auf andere Linked Open Data Ressourcen </w:t>
+      </w:r>
+      <w:r>
+        <w:rPr>
+          <w:lang w:val="de-DE"/>
+        </w:rPr>
+        <w:t xml:space="preserve">enthält. Dieser Datensatz wird in strukturierter Form gespeichert, so dass eine spätere Weiterverwendung der </w:t>
+      </w:r>
+      <w:r>
+        <w:rPr>
+          <w:lang w:val="de-DE"/>
+        </w:rPr>
+        <w:t xml:space="preserve">neu verknüpften </w:t>
+      </w:r>
+      <w:r>
+        <w:rPr>
+          <w:lang w:val="de-DE"/>
+        </w:rPr>
+        <w:t>Daten durchaus</w:t>
+      </w:r>
+      <w:r>
+        <w:rPr>
+          <w:lang w:val="de-DE"/>
+        </w:rPr>
+        <w:t xml:space="preserve"> denkbar ist. </w:t>
+      </w:r>
+    </w:p>
+    <w:p>
+      <w:pPr>
         <w:rPr>
           <w:rFonts w:asciiTheme="majorHAnsi" w:eastAsiaTheme="majorEastAsia" w:hAnsiTheme="majorHAnsi" w:cstheme="majorBidi"/>
-          <w:b/>
-          <w:bCs/>
           <w:color w:val="365F91" w:themeColor="accent1" w:themeShade="BF"/>
           <w:sz w:val="28"/>
           <w:szCs w:val="28"/>
           <w:lang w:val="de-DE"/>
         </w:rPr>
       </w:pPr>
+      <w:r>
+        <w:rPr>
+          <w:lang w:val="de-DE"/>
+        </w:rPr>
+        <w:t>In spielerischer Form wird so die Linked Open Data Wolke mit neuen Querverweisen und Informationsverknüpfungen angereichert.</w:t>
+      </w:r>
       <w:r>
         <w:rPr>
           <w:lang w:val="de-DE"/>
@@ -2529,21 +2663,7 @@
         <w:rPr>
           <w:lang w:val="de-DE"/>
         </w:rPr>
-        <w:t xml:space="preserve">Unterhaltung und Ablenkung für Zwischendurch (Studenten, </w:t>
-      </w:r>
-      <w:proofErr w:type="spellStart"/>
-      <w:r>
-        <w:rPr>
-          <w:lang w:val="de-DE"/>
-        </w:rPr>
-        <w:t>Facebook</w:t>
-      </w:r>
-      <w:proofErr w:type="spellEnd"/>
-      <w:r>
-        <w:rPr>
-          <w:lang w:val="de-DE"/>
-        </w:rPr>
-        <w:t xml:space="preserve"> Game)</w:t>
+        <w:t>Unterhaltung und Ablenkung für Zwischendurch (Studenten, Facebook Game)</w:t>
       </w:r>
     </w:p>
     <w:p>
@@ -2791,16 +2911,8 @@
         <w:rPr>
           <w:lang w:val="de-DE"/>
         </w:rPr>
-        <w:t xml:space="preserve">Abgrenzung zum </w:t>
-      </w:r>
-      <w:proofErr w:type="spellStart"/>
-      <w:r>
-        <w:rPr>
-          <w:lang w:val="de-DE"/>
-        </w:rPr>
-        <w:t>Facebookspiel</w:t>
-      </w:r>
-      <w:proofErr w:type="spellEnd"/>
+        <w:t>Abgrenzung zum Facebookspiel</w:t>
+      </w:r>
     </w:p>
     <w:p>
       <w:pPr>
@@ -2904,21 +3016,7 @@
         <w:rPr>
           <w:lang w:val="de-DE"/>
         </w:rPr>
-        <w:t xml:space="preserve">Verlinkte Daten als semantische </w:t>
-      </w:r>
-      <w:proofErr w:type="spellStart"/>
-      <w:r>
-        <w:rPr>
-          <w:lang w:val="de-DE"/>
-        </w:rPr>
-        <w:t>Cloud</w:t>
-      </w:r>
-      <w:proofErr w:type="spellEnd"/>
-      <w:r>
-        <w:rPr>
-          <w:lang w:val="de-DE"/>
-        </w:rPr>
-        <w:t xml:space="preserve"> speichern</w:t>
+        <w:t>Verlinkte Daten als semantische Cloud speichern</w:t>
       </w:r>
     </w:p>
     <w:p>
@@ -3044,19 +3142,11 @@
           <w:lang w:val="de-DE"/>
         </w:rPr>
       </w:pPr>
-      <w:proofErr w:type="spellStart"/>
-      <w:r>
-        <w:rPr>
-          <w:lang w:val="de-DE"/>
-        </w:rPr>
-        <w:t>Cloud</w:t>
-      </w:r>
-      <w:proofErr w:type="spellEnd"/>
-      <w:r>
-        <w:rPr>
-          <w:lang w:val="de-DE"/>
-        </w:rPr>
-        <w:t xml:space="preserve"> aufbauen</w:t>
+      <w:r>
+        <w:rPr>
+          <w:lang w:val="de-DE"/>
+        </w:rPr>
+        <w:t>Cloud aufbauen</w:t>
       </w:r>
     </w:p>
     <w:p>
@@ -3251,16 +3341,8 @@
         <w:rPr>
           <w:lang w:val="de-DE"/>
         </w:rPr>
-        <w:t xml:space="preserve">Festlegung von </w:t>
-      </w:r>
-      <w:proofErr w:type="spellStart"/>
-      <w:r>
-        <w:rPr>
-          <w:lang w:val="de-DE"/>
-        </w:rPr>
-        <w:t>Milestones</w:t>
-      </w:r>
-      <w:proofErr w:type="spellEnd"/>
+        <w:t>Festlegung von Milestones</w:t>
+      </w:r>
     </w:p>
     <w:p>
       <w:pPr>
@@ -3367,16 +3449,8 @@
         <w:rPr>
           <w:lang w:val="de-DE"/>
         </w:rPr>
-        <w:t xml:space="preserve">PHP, </w:t>
-      </w:r>
-      <w:proofErr w:type="spellStart"/>
-      <w:r>
-        <w:rPr>
-          <w:lang w:val="de-DE"/>
-        </w:rPr>
-        <w:t>Javascript</w:t>
-      </w:r>
-      <w:proofErr w:type="spellEnd"/>
+        <w:t>PHP, Javascript</w:t>
+      </w:r>
     </w:p>
     <w:p>
       <w:pPr>
@@ -3470,14 +3544,14 @@
         </w:rPr>
         <w:lastRenderedPageBreak/>
         <w:drawing>
-          <wp:inline distT="0" distB="0" distL="0" distR="0">
+          <wp:inline distT="0" distB="0" distL="0" distR="0" wp14:anchorId="4BD8441E" wp14:editId="42BA0971">
             <wp:extent cx="5757388" cy="2851842"/>
-            <wp:effectExtent l="19050" t="0" r="14762" b="0"/>
+            <wp:effectExtent l="0" t="0" r="0" b="0"/>
             <wp:docPr id="5" name="Diagramm 5"/>
             <wp:cNvGraphicFramePr/>
             <a:graphic xmlns:a="http://schemas.openxmlformats.org/drawingml/2006/main">
               <a:graphicData uri="http://schemas.openxmlformats.org/drawingml/2006/diagram">
-                <dgm:relIds xmlns:dgm="http://schemas.openxmlformats.org/drawingml/2006/diagram" xmlns:r="http://schemas.openxmlformats.org/officeDocument/2006/relationships" r:dm="rId8" r:lo="rId9" r:qs="rId10" r:cs="rId11"/>
+                <dgm:relIds xmlns:dgm="http://schemas.openxmlformats.org/drawingml/2006/diagram" xmlns:r="http://schemas.openxmlformats.org/officeDocument/2006/relationships" r:dm="rId9" r:lo="rId10" r:qs="rId11" r:cs="rId12"/>
               </a:graphicData>
             </a:graphic>
           </wp:inline>
@@ -3565,7 +3639,7 @@
           <w:lang w:val="de-DE" w:eastAsia="de-DE" w:bidi="ar-SA"/>
         </w:rPr>
         <w:drawing>
-          <wp:inline distT="0" distB="0" distL="0" distR="0">
+          <wp:inline distT="0" distB="0" distL="0" distR="0" wp14:anchorId="76090605" wp14:editId="5338E314">
             <wp:extent cx="5760720" cy="4150494"/>
             <wp:effectExtent l="19050" t="0" r="0" b="0"/>
             <wp:docPr id="1" name="Bild 1" descr="C:\Users\Andi\AppData\Local\Microsoft\Windows\Temporary Internet Files\Content.Outlook\7W8I2665\seminarLOD.jpg"/>
@@ -3582,7 +3656,7 @@
                     </pic:cNvPicPr>
                   </pic:nvPicPr>
                   <pic:blipFill>
-                    <a:blip r:embed="rId13" cstate="print"/>
+                    <a:blip r:embed="rId14" cstate="print"/>
                     <a:srcRect/>
                     <a:stretch>
                       <a:fillRect/>
@@ -3684,14 +3758,14 @@
           <w:lang w:val="de-DE" w:eastAsia="de-DE" w:bidi="ar-SA"/>
         </w:rPr>
         <w:drawing>
-          <wp:inline distT="0" distB="0" distL="0" distR="0">
+          <wp:inline distT="0" distB="0" distL="0" distR="0" wp14:anchorId="486C5A72" wp14:editId="7FD69BA1">
             <wp:extent cx="5486400" cy="3200400"/>
             <wp:effectExtent l="0" t="0" r="0" b="0"/>
             <wp:docPr id="2" name="Diagramm 2"/>
             <wp:cNvGraphicFramePr/>
             <a:graphic xmlns:a="http://schemas.openxmlformats.org/drawingml/2006/main">
               <a:graphicData uri="http://schemas.openxmlformats.org/drawingml/2006/diagram">
-                <dgm:relIds xmlns:dgm="http://schemas.openxmlformats.org/drawingml/2006/diagram" xmlns:r="http://schemas.openxmlformats.org/officeDocument/2006/relationships" r:dm="rId14" r:lo="rId15" r:qs="rId16" r:cs="rId17"/>
+                <dgm:relIds xmlns:dgm="http://schemas.openxmlformats.org/drawingml/2006/diagram" xmlns:r="http://schemas.openxmlformats.org/officeDocument/2006/relationships" r:dm="rId15" r:lo="rId16" r:qs="rId17" r:cs="rId18"/>
               </a:graphicData>
             </a:graphic>
           </wp:inline>
@@ -3717,19 +3791,11 @@
           <w:lang w:val="de-DE"/>
         </w:rPr>
       </w:pPr>
-      <w:proofErr w:type="spellStart"/>
-      <w:r>
-        <w:rPr>
-          <w:lang w:val="de-DE"/>
-        </w:rPr>
-        <w:t>DBPedia</w:t>
-      </w:r>
-      <w:proofErr w:type="spellEnd"/>
-      <w:r>
-        <w:rPr>
-          <w:lang w:val="de-DE"/>
-        </w:rPr>
-        <w:t xml:space="preserve"> wandelt </w:t>
+      <w:r>
+        <w:rPr>
+          <w:lang w:val="de-DE"/>
+        </w:rPr>
+        <w:t xml:space="preserve">DBPedia wandelt </w:t>
       </w:r>
       <w:r>
         <w:rPr>
@@ -3775,16 +3841,8 @@
         <w:rPr>
           <w:lang w:val="de-DE"/>
         </w:rPr>
-        <w:t xml:space="preserve">Warum </w:t>
-      </w:r>
-      <w:proofErr w:type="spellStart"/>
-      <w:r>
-        <w:rPr>
-          <w:lang w:val="de-DE"/>
-        </w:rPr>
-        <w:t>javascript</w:t>
-      </w:r>
-      <w:proofErr w:type="spellEnd"/>
+        <w:t>Warum javascript</w:t>
+      </w:r>
     </w:p>
     <w:p>
       <w:pPr>
@@ -3801,16 +3859,8 @@
         <w:rPr>
           <w:lang w:val="de-DE"/>
         </w:rPr>
-        <w:t xml:space="preserve">Warum </w:t>
-      </w:r>
-      <w:proofErr w:type="spellStart"/>
-      <w:r>
-        <w:rPr>
-          <w:lang w:val="de-DE"/>
-        </w:rPr>
-        <w:t>php</w:t>
-      </w:r>
-      <w:proofErr w:type="spellEnd"/>
+        <w:t>Warum php</w:t>
+      </w:r>
     </w:p>
     <w:p>
       <w:pPr>
@@ -3835,21 +3885,7 @@
         <w:rPr>
           <w:lang w:val="de-DE"/>
         </w:rPr>
-        <w:t xml:space="preserve">Warum Google </w:t>
-      </w:r>
-      <w:proofErr w:type="spellStart"/>
-      <w:r>
-        <w:rPr>
-          <w:lang w:val="de-DE"/>
-        </w:rPr>
-        <w:t>Maps</w:t>
-      </w:r>
-      <w:proofErr w:type="spellEnd"/>
-      <w:r>
-        <w:rPr>
-          <w:lang w:val="de-DE"/>
-        </w:rPr>
-        <w:t xml:space="preserve"> API</w:t>
+        <w:t>Warum Google Maps API</w:t>
       </w:r>
     </w:p>
     <w:p>
@@ -3929,19 +3965,11 @@
           <w:lang w:val="de-DE"/>
         </w:rPr>
       </w:pPr>
-      <w:proofErr w:type="spellStart"/>
-      <w:r>
-        <w:rPr>
-          <w:lang w:val="de-DE"/>
-        </w:rPr>
-        <w:t>Javascript</w:t>
-      </w:r>
-      <w:proofErr w:type="spellEnd"/>
-      <w:r>
-        <w:rPr>
-          <w:lang w:val="de-DE"/>
-        </w:rPr>
-        <w:t>-Engine</w:t>
+      <w:r>
+        <w:rPr>
+          <w:lang w:val="de-DE"/>
+        </w:rPr>
+        <w:t>Javascript-Engine</w:t>
       </w:r>
     </w:p>
     <w:p>
@@ -3973,19 +4001,11 @@
           <w:lang w:val="de-DE"/>
         </w:rPr>
       </w:pPr>
-      <w:proofErr w:type="spellStart"/>
-      <w:r>
-        <w:rPr>
-          <w:lang w:val="de-DE"/>
-        </w:rPr>
-        <w:t>getCity</w:t>
-      </w:r>
-      <w:proofErr w:type="spellEnd"/>
-      <w:r>
-        <w:rPr>
-          <w:lang w:val="de-DE"/>
-        </w:rPr>
-        <w:t xml:space="preserve"> </w:t>
+      <w:r>
+        <w:rPr>
+          <w:lang w:val="de-DE"/>
+        </w:rPr>
+        <w:t xml:space="preserve">getCity </w:t>
       </w:r>
     </w:p>
     <w:p>
@@ -3999,14 +4019,12 @@
           <w:lang w:val="de-DE"/>
         </w:rPr>
       </w:pPr>
-      <w:proofErr w:type="spellStart"/>
       <w:r>
         <w:rPr>
           <w:lang w:val="de-DE"/>
         </w:rPr>
         <w:t>getLocation</w:t>
       </w:r>
-      <w:proofErr w:type="spellEnd"/>
     </w:p>
     <w:p>
       <w:pPr>
@@ -4019,14 +4037,12 @@
           <w:lang w:val="de-DE"/>
         </w:rPr>
       </w:pPr>
-      <w:proofErr w:type="spellStart"/>
       <w:r>
         <w:rPr>
           <w:lang w:val="de-DE"/>
         </w:rPr>
         <w:t>getPicture</w:t>
       </w:r>
-      <w:proofErr w:type="spellEnd"/>
     </w:p>
     <w:p>
       <w:pPr>
@@ -4039,19 +4055,11 @@
           <w:lang w:val="de-DE"/>
         </w:rPr>
       </w:pPr>
-      <w:proofErr w:type="spellStart"/>
-      <w:r>
-        <w:rPr>
-          <w:lang w:val="de-DE"/>
-        </w:rPr>
-        <w:t>getInfo</w:t>
-      </w:r>
-      <w:proofErr w:type="spellEnd"/>
-      <w:r>
-        <w:rPr>
-          <w:lang w:val="de-DE"/>
-        </w:rPr>
-        <w:t xml:space="preserve"> </w:t>
+      <w:r>
+        <w:rPr>
+          <w:lang w:val="de-DE"/>
+        </w:rPr>
+        <w:t xml:space="preserve">getInfo </w:t>
       </w:r>
     </w:p>
     <w:p>
@@ -4065,14 +4073,12 @@
           <w:lang w:val="de-DE"/>
         </w:rPr>
       </w:pPr>
-      <w:proofErr w:type="spellStart"/>
       <w:r>
         <w:rPr>
           <w:lang w:val="de-DE"/>
         </w:rPr>
         <w:t>checkPhp</w:t>
       </w:r>
-      <w:proofErr w:type="spellEnd"/>
     </w:p>
     <w:p>
       <w:pPr>
@@ -4094,26 +4100,18 @@
           <w:lang w:val="de-DE"/>
         </w:rPr>
       </w:pPr>
-      <w:proofErr w:type="spellStart"/>
-      <w:r>
-        <w:rPr>
-          <w:lang w:val="de-DE"/>
-        </w:rPr>
-        <w:t>event</w:t>
-      </w:r>
-      <w:proofErr w:type="spellEnd"/>
-      <w:r>
-        <w:rPr>
-          <w:lang w:val="de-DE"/>
-        </w:rPr>
-        <w:t>.  in Tabellenform :</w:t>
+      <w:r>
+        <w:rPr>
+          <w:lang w:val="de-DE"/>
+        </w:rPr>
+        <w:t>event.  in Tabellenform :</w:t>
       </w:r>
     </w:p>
     <w:tbl>
       <w:tblPr>
         <w:tblStyle w:val="HelleListe-Akzent1"/>
         <w:tblW w:w="0" w:type="auto"/>
-        <w:tblLook w:val="04A0"/>
+        <w:tblLook w:val="04A0" w:firstRow="1" w:lastRow="0" w:firstColumn="1" w:lastColumn="0" w:noHBand="0" w:noVBand="1"/>
       </w:tblPr>
       <w:tblGrid>
         <w:gridCol w:w="1242"/>
@@ -4123,11 +4121,11 @@
       </w:tblGrid>
       <w:tr>
         <w:trPr>
-          <w:cnfStyle w:val="100000000000"/>
+          <w:cnfStyle w:val="100000000000" w:firstRow="1" w:lastRow="0" w:firstColumn="0" w:lastColumn="0" w:oddVBand="0" w:evenVBand="0" w:oddHBand="0" w:evenHBand="0" w:firstRowFirstColumn="0" w:firstRowLastColumn="0" w:lastRowFirstColumn="0" w:lastRowLastColumn="0"/>
         </w:trPr>
         <w:tc>
           <w:tcPr>
-            <w:cnfStyle w:val="001000000000"/>
+            <w:cnfStyle w:val="001000000000" w:firstRow="0" w:lastRow="0" w:firstColumn="1" w:lastColumn="0" w:oddVBand="0" w:evenVBand="0" w:oddHBand="0" w:evenHBand="0" w:firstRowFirstColumn="0" w:firstRowLastColumn="0" w:lastRowFirstColumn="0" w:lastRowLastColumn="0"/>
             <w:tcW w:w="1242" w:type="dxa"/>
           </w:tcPr>
           <w:p>
@@ -4150,7 +4148,7 @@
           </w:tcPr>
           <w:p>
             <w:pPr>
-              <w:cnfStyle w:val="100000000000"/>
+              <w:cnfStyle w:val="100000000000" w:firstRow="1" w:lastRow="0" w:firstColumn="0" w:lastColumn="0" w:oddVBand="0" w:evenVBand="0" w:oddHBand="0" w:evenHBand="0" w:firstRowFirstColumn="0" w:firstRowLastColumn="0" w:lastRowFirstColumn="0" w:lastRowLastColumn="0"/>
               <w:rPr>
                 <w:lang w:val="de-DE"/>
               </w:rPr>
@@ -4169,7 +4167,7 @@
           </w:tcPr>
           <w:p>
             <w:pPr>
-              <w:cnfStyle w:val="100000000000"/>
+              <w:cnfStyle w:val="100000000000" w:firstRow="1" w:lastRow="0" w:firstColumn="0" w:lastColumn="0" w:oddVBand="0" w:evenVBand="0" w:oddHBand="0" w:evenHBand="0" w:firstRowFirstColumn="0" w:firstRowLastColumn="0" w:lastRowFirstColumn="0" w:lastRowLastColumn="0"/>
               <w:rPr>
                 <w:lang w:val="de-DE"/>
               </w:rPr>
@@ -4188,7 +4186,7 @@
           </w:tcPr>
           <w:p>
             <w:pPr>
-              <w:cnfStyle w:val="100000000000"/>
+              <w:cnfStyle w:val="100000000000" w:firstRow="1" w:lastRow="0" w:firstColumn="0" w:lastColumn="0" w:oddVBand="0" w:evenVBand="0" w:oddHBand="0" w:evenHBand="0" w:firstRowFirstColumn="0" w:firstRowLastColumn="0" w:lastRowFirstColumn="0" w:lastRowLastColumn="0"/>
               <w:rPr>
                 <w:lang w:val="de-DE"/>
               </w:rPr>
@@ -4216,11 +4214,11 @@
       </w:tr>
       <w:tr>
         <w:trPr>
-          <w:cnfStyle w:val="000000100000"/>
+          <w:cnfStyle w:val="000000100000" w:firstRow="0" w:lastRow="0" w:firstColumn="0" w:lastColumn="0" w:oddVBand="0" w:evenVBand="0" w:oddHBand="1" w:evenHBand="0" w:firstRowFirstColumn="0" w:firstRowLastColumn="0" w:lastRowFirstColumn="0" w:lastRowLastColumn="0"/>
         </w:trPr>
         <w:tc>
           <w:tcPr>
-            <w:cnfStyle w:val="001000000000"/>
+            <w:cnfStyle w:val="001000000000" w:firstRow="0" w:lastRow="0" w:firstColumn="1" w:lastColumn="0" w:oddVBand="0" w:evenVBand="0" w:oddHBand="0" w:evenHBand="0" w:firstRowFirstColumn="0" w:firstRowLastColumn="0" w:lastRowFirstColumn="0" w:lastRowLastColumn="0"/>
             <w:tcW w:w="1242" w:type="dxa"/>
           </w:tcPr>
           <w:p>
@@ -4230,21 +4228,12 @@
                 <w:lang w:val="de-DE"/>
               </w:rPr>
             </w:pPr>
-            <w:proofErr w:type="spellStart"/>
             <w:r>
               <w:rPr>
                 <w:b w:val="0"/>
                 <w:lang w:val="de-DE"/>
               </w:rPr>
-              <w:t>getCity</w:t>
-            </w:r>
-            <w:proofErr w:type="spellEnd"/>
-            <w:r>
-              <w:rPr>
-                <w:b w:val="0"/>
-                <w:lang w:val="de-DE"/>
-              </w:rPr>
-              <w:t>()</w:t>
+              <w:t>getCity()</w:t>
             </w:r>
           </w:p>
         </w:tc>
@@ -4254,7 +4243,7 @@
           </w:tcPr>
           <w:p>
             <w:pPr>
-              <w:cnfStyle w:val="000000100000"/>
+              <w:cnfStyle w:val="000000100000" w:firstRow="0" w:lastRow="0" w:firstColumn="0" w:lastColumn="0" w:oddVBand="0" w:evenVBand="0" w:oddHBand="1" w:evenHBand="0" w:firstRowFirstColumn="0" w:firstRowLastColumn="0" w:lastRowFirstColumn="0" w:lastRowLastColumn="0"/>
               <w:rPr>
                 <w:lang w:val="de-DE"/>
               </w:rPr>
@@ -4273,7 +4262,7 @@
           </w:tcPr>
           <w:p>
             <w:pPr>
-              <w:cnfStyle w:val="000000100000"/>
+              <w:cnfStyle w:val="000000100000" w:firstRow="0" w:lastRow="0" w:firstColumn="0" w:lastColumn="0" w:oddVBand="0" w:evenVBand="0" w:oddHBand="1" w:evenHBand="0" w:firstRowFirstColumn="0" w:firstRowLastColumn="0" w:lastRowFirstColumn="0" w:lastRowLastColumn="0"/>
               <w:rPr>
                 <w:lang w:val="de-DE"/>
               </w:rPr>
@@ -4287,7 +4276,7 @@
           </w:p>
           <w:p>
             <w:pPr>
-              <w:cnfStyle w:val="000000100000"/>
+              <w:cnfStyle w:val="000000100000" w:firstRow="0" w:lastRow="0" w:firstColumn="0" w:lastColumn="0" w:oddVBand="0" w:evenVBand="0" w:oddHBand="1" w:evenHBand="0" w:firstRowFirstColumn="0" w:firstRowLastColumn="0" w:lastRowFirstColumn="0" w:lastRowLastColumn="0"/>
               <w:rPr>
                 <w:lang w:val="de-DE"/>
               </w:rPr>
@@ -4301,7 +4290,7 @@
           </w:p>
           <w:p>
             <w:pPr>
-              <w:cnfStyle w:val="000000100000"/>
+              <w:cnfStyle w:val="000000100000" w:firstRow="0" w:lastRow="0" w:firstColumn="0" w:lastColumn="0" w:oddVBand="0" w:evenVBand="0" w:oddHBand="1" w:evenHBand="0" w:firstRowFirstColumn="0" w:firstRowLastColumn="0" w:lastRowFirstColumn="0" w:lastRowLastColumn="0"/>
               <w:rPr>
                 <w:lang w:val="de-DE"/>
               </w:rPr>
@@ -4328,7 +4317,7 @@
           </w:p>
           <w:p>
             <w:pPr>
-              <w:cnfStyle w:val="000000100000"/>
+              <w:cnfStyle w:val="000000100000" w:firstRow="0" w:lastRow="0" w:firstColumn="0" w:lastColumn="0" w:oddVBand="0" w:evenVBand="0" w:oddHBand="1" w:evenHBand="0" w:firstRowFirstColumn="0" w:firstRowLastColumn="0" w:lastRowFirstColumn="0" w:lastRowLastColumn="0"/>
               <w:rPr>
                 <w:lang w:val="de-DE"/>
               </w:rPr>
@@ -4347,7 +4336,7 @@
           </w:tcPr>
           <w:p>
             <w:pPr>
-              <w:cnfStyle w:val="000000100000"/>
+              <w:cnfStyle w:val="000000100000" w:firstRow="0" w:lastRow="0" w:firstColumn="0" w:lastColumn="0" w:oddVBand="0" w:evenVBand="0" w:oddHBand="1" w:evenHBand="0" w:firstRowFirstColumn="0" w:firstRowLastColumn="0" w:lastRowFirstColumn="0" w:lastRowLastColumn="0"/>
               <w:rPr>
                 <w:lang w:val="de-DE"/>
               </w:rPr>
@@ -4359,7 +4348,6 @@
               <w:lastRenderedPageBreak/>
               <w:t xml:space="preserve">Durchsucht </w:t>
             </w:r>
-            <w:proofErr w:type="spellStart"/>
             <w:r>
               <w:rPr>
                 <w:lang w:val="de-DE"/>
@@ -4370,14 +4358,7 @@
               <w:rPr>
                 <w:lang w:val="de-DE"/>
               </w:rPr>
-              <w:t>reebase</w:t>
-            </w:r>
-            <w:proofErr w:type="spellEnd"/>
-            <w:r>
-              <w:rPr>
-                <w:lang w:val="de-DE"/>
-              </w:rPr>
-              <w:t xml:space="preserve"> nach ….</w:t>
+              <w:t>reebase nach ….</w:t>
             </w:r>
           </w:p>
         </w:tc>
@@ -4385,7 +4366,7 @@
       <w:tr>
         <w:tc>
           <w:tcPr>
-            <w:cnfStyle w:val="001000000000"/>
+            <w:cnfStyle w:val="001000000000" w:firstRow="0" w:lastRow="0" w:firstColumn="1" w:lastColumn="0" w:oddVBand="0" w:evenVBand="0" w:oddHBand="0" w:evenHBand="0" w:firstRowFirstColumn="0" w:firstRowLastColumn="0" w:lastRowFirstColumn="0" w:lastRowLastColumn="0"/>
             <w:tcW w:w="1242" w:type="dxa"/>
           </w:tcPr>
           <w:p>
@@ -4402,7 +4383,7 @@
           </w:tcPr>
           <w:p>
             <w:pPr>
-              <w:cnfStyle w:val="000000000000"/>
+              <w:cnfStyle w:val="000000000000" w:firstRow="0" w:lastRow="0" w:firstColumn="0" w:lastColumn="0" w:oddVBand="0" w:evenVBand="0" w:oddHBand="0" w:evenHBand="0" w:firstRowFirstColumn="0" w:firstRowLastColumn="0" w:lastRowFirstColumn="0" w:lastRowLastColumn="0"/>
               <w:rPr>
                 <w:lang w:val="de-DE"/>
               </w:rPr>
@@ -4415,7 +4396,7 @@
           </w:tcPr>
           <w:p>
             <w:pPr>
-              <w:cnfStyle w:val="000000000000"/>
+              <w:cnfStyle w:val="000000000000" w:firstRow="0" w:lastRow="0" w:firstColumn="0" w:lastColumn="0" w:oddVBand="0" w:evenVBand="0" w:oddHBand="0" w:evenHBand="0" w:firstRowFirstColumn="0" w:firstRowLastColumn="0" w:lastRowFirstColumn="0" w:lastRowLastColumn="0"/>
               <w:rPr>
                 <w:lang w:val="de-DE"/>
               </w:rPr>
@@ -4428,7 +4409,7 @@
           </w:tcPr>
           <w:p>
             <w:pPr>
-              <w:cnfStyle w:val="000000000000"/>
+              <w:cnfStyle w:val="000000000000" w:firstRow="0" w:lastRow="0" w:firstColumn="0" w:lastColumn="0" w:oddVBand="0" w:evenVBand="0" w:oddHBand="0" w:evenHBand="0" w:firstRowFirstColumn="0" w:firstRowLastColumn="0" w:lastRowFirstColumn="0" w:lastRowLastColumn="0"/>
               <w:rPr>
                 <w:lang w:val="de-DE"/>
               </w:rPr>
@@ -4495,14 +4476,12 @@
           <w:lang w:val="de-DE"/>
         </w:rPr>
       </w:pPr>
-      <w:proofErr w:type="spellStart"/>
       <w:r>
         <w:rPr>
           <w:lang w:val="de-DE"/>
         </w:rPr>
         <w:t>Geonames</w:t>
       </w:r>
-      <w:proofErr w:type="spellEnd"/>
     </w:p>
     <w:p>
       <w:pPr>
@@ -4515,14 +4494,12 @@
           <w:lang w:val="de-DE"/>
         </w:rPr>
       </w:pPr>
-      <w:proofErr w:type="spellStart"/>
       <w:r>
         <w:rPr>
           <w:lang w:val="de-DE"/>
         </w:rPr>
         <w:t>Freebase</w:t>
       </w:r>
-      <w:proofErr w:type="spellEnd"/>
     </w:p>
     <w:p>
       <w:pPr>
@@ -4535,14 +4512,12 @@
           <w:lang w:val="de-DE"/>
         </w:rPr>
       </w:pPr>
-      <w:proofErr w:type="spellStart"/>
       <w:r>
         <w:rPr>
           <w:lang w:val="de-DE"/>
         </w:rPr>
         <w:t>DBpedia</w:t>
       </w:r>
-      <w:proofErr w:type="spellEnd"/>
       <w:r>
         <w:rPr>
           <w:lang w:val="de-DE"/>
@@ -4561,28 +4536,12 @@
           <w:lang w:val="de-DE"/>
         </w:rPr>
       </w:pPr>
-      <w:proofErr w:type="spellStart"/>
-      <w:r>
-        <w:rPr>
-          <w:lang w:val="de-DE"/>
-        </w:rPr>
-        <w:t>Flickr</w:t>
-      </w:r>
-      <w:proofErr w:type="spellEnd"/>
-      <w:r>
-        <w:rPr>
-          <w:lang w:val="de-DE"/>
-        </w:rPr>
-        <w:t xml:space="preserve"> </w:t>
-      </w:r>
-      <w:proofErr w:type="spellStart"/>
-      <w:r>
-        <w:rPr>
-          <w:lang w:val="de-DE"/>
-        </w:rPr>
-        <w:t>wrappr</w:t>
-      </w:r>
-      <w:proofErr w:type="spellEnd"/>
+      <w:r>
+        <w:rPr>
+          <w:lang w:val="de-DE"/>
+        </w:rPr>
+        <w:t>Flickr wrappr</w:t>
+      </w:r>
       <w:r>
         <w:rPr>
           <w:lang w:val="de-DE"/>
@@ -4710,29 +4669,13 @@
         </w:rPr>
         <w:t xml:space="preserve">5.0  </w:t>
       </w:r>
-      <w:proofErr w:type="spellStart"/>
-      <w:r>
-        <w:rPr>
-          <w:lang w:val="de-DE"/>
-        </w:rPr>
-        <w:t>Lessons</w:t>
-      </w:r>
-      <w:proofErr w:type="spellEnd"/>
-      <w:r>
-        <w:rPr>
-          <w:lang w:val="de-DE"/>
-        </w:rPr>
-        <w:t xml:space="preserve"> </w:t>
-      </w:r>
-      <w:proofErr w:type="spellStart"/>
-      <w:r>
-        <w:rPr>
-          <w:lang w:val="de-DE"/>
-        </w:rPr>
-        <w:t>learnt</w:t>
+      <w:r>
+        <w:rPr>
+          <w:lang w:val="de-DE"/>
+        </w:rPr>
+        <w:t>Lessons learnt</w:t>
       </w:r>
       <w:bookmarkEnd w:id="19"/>
-      <w:proofErr w:type="spellEnd"/>
     </w:p>
     <w:p>
       <w:pPr>
@@ -4866,21 +4809,7 @@
         <w:rPr>
           <w:lang w:val="de-DE"/>
         </w:rPr>
-        <w:t xml:space="preserve">6.1  Zusammenfassung (in a </w:t>
-      </w:r>
-      <w:proofErr w:type="spellStart"/>
-      <w:r>
-        <w:rPr>
-          <w:lang w:val="de-DE"/>
-        </w:rPr>
-        <w:t>nutshell</w:t>
-      </w:r>
-      <w:proofErr w:type="spellEnd"/>
-      <w:r>
-        <w:rPr>
-          <w:lang w:val="de-DE"/>
-        </w:rPr>
-        <w:t>)</w:t>
+        <w:t>6.1  Zusammenfassung (in a nutshell)</w:t>
       </w:r>
       <w:bookmarkEnd w:id="24"/>
     </w:p>
@@ -5001,7 +4930,7 @@
 </file>
 
 <file path=word/endnotes.xml><?xml version="1.0" encoding="utf-8"?>
-<w:endnotes xmlns:ve="http://schemas.openxmlformats.org/markup-compatibility/2006" xmlns:o="urn:schemas-microsoft-com:office:office" xmlns:r="http://schemas.openxmlformats.org/officeDocument/2006/relationships" xmlns:m="http://schemas.openxmlformats.org/officeDocument/2006/math" xmlns:v="urn:schemas-microsoft-com:vml" xmlns:wp="http://schemas.openxmlformats.org/drawingml/2006/wordprocessingDrawing" xmlns:w10="urn:schemas-microsoft-com:office:word" xmlns:w="http://schemas.openxmlformats.org/wordprocessingml/2006/main" xmlns:wne="http://schemas.microsoft.com/office/word/2006/wordml">
+<w:endnotes xmlns:wpc="http://schemas.microsoft.com/office/word/2010/wordprocessingCanvas" xmlns:mo="http://schemas.microsoft.com/office/mac/office/2008/main" xmlns:mc="http://schemas.openxmlformats.org/markup-compatibility/2006" xmlns:mv="urn:schemas-microsoft-com:mac:vml" xmlns:o="urn:schemas-microsoft-com:office:office" xmlns:r="http://schemas.openxmlformats.org/officeDocument/2006/relationships" xmlns:m="http://schemas.openxmlformats.org/officeDocument/2006/math" xmlns:v="urn:schemas-microsoft-com:vml" xmlns:wp14="http://schemas.microsoft.com/office/word/2010/wordprocessingDrawing" xmlns:wp="http://schemas.openxmlformats.org/drawingml/2006/wordprocessingDrawing" xmlns:w10="urn:schemas-microsoft-com:office:word" xmlns:w="http://schemas.openxmlformats.org/wordprocessingml/2006/main" xmlns:w14="http://schemas.microsoft.com/office/word/2010/wordml" xmlns:wpg="http://schemas.microsoft.com/office/word/2010/wordprocessingGroup" xmlns:wpi="http://schemas.microsoft.com/office/word/2010/wordprocessingInk" xmlns:wne="http://schemas.microsoft.com/office/word/2006/wordml" xmlns:wps="http://schemas.microsoft.com/office/word/2010/wordprocessingShape" mc:Ignorable="w14 wp14">
   <w:endnote w:type="separator" w:id="-1">
     <w:p>
       <w:pPr>
@@ -5026,7 +4955,7 @@
 </file>
 
 <file path=word/footnotes.xml><?xml version="1.0" encoding="utf-8"?>
-<w:footnotes xmlns:ve="http://schemas.openxmlformats.org/markup-compatibility/2006" xmlns:o="urn:schemas-microsoft-com:office:office" xmlns:r="http://schemas.openxmlformats.org/officeDocument/2006/relationships" xmlns:m="http://schemas.openxmlformats.org/officeDocument/2006/math" xmlns:v="urn:schemas-microsoft-com:vml" xmlns:wp="http://schemas.openxmlformats.org/drawingml/2006/wordprocessingDrawing" xmlns:w10="urn:schemas-microsoft-com:office:word" xmlns:w="http://schemas.openxmlformats.org/wordprocessingml/2006/main" xmlns:wne="http://schemas.microsoft.com/office/word/2006/wordml">
+<w:footnotes xmlns:wpc="http://schemas.microsoft.com/office/word/2010/wordprocessingCanvas" xmlns:mo="http://schemas.microsoft.com/office/mac/office/2008/main" xmlns:mc="http://schemas.openxmlformats.org/markup-compatibility/2006" xmlns:mv="urn:schemas-microsoft-com:mac:vml" xmlns:o="urn:schemas-microsoft-com:office:office" xmlns:r="http://schemas.openxmlformats.org/officeDocument/2006/relationships" xmlns:m="http://schemas.openxmlformats.org/officeDocument/2006/math" xmlns:v="urn:schemas-microsoft-com:vml" xmlns:wp14="http://schemas.microsoft.com/office/word/2010/wordprocessingDrawing" xmlns:wp="http://schemas.openxmlformats.org/drawingml/2006/wordprocessingDrawing" xmlns:w10="urn:schemas-microsoft-com:office:word" xmlns:w="http://schemas.openxmlformats.org/wordprocessingml/2006/main" xmlns:w14="http://schemas.microsoft.com/office/word/2010/wordml" xmlns:wpg="http://schemas.microsoft.com/office/word/2010/wordprocessingGroup" xmlns:wpi="http://schemas.microsoft.com/office/word/2010/wordprocessingInk" xmlns:wne="http://schemas.microsoft.com/office/word/2006/wordml" xmlns:wps="http://schemas.microsoft.com/office/word/2010/wordprocessingShape" mc:Ignorable="w14 wp14">
   <w:footnote w:type="separator" w:id="-1">
     <w:p>
       <w:pPr>
@@ -5051,7 +4980,7 @@
 </file>
 
 <file path=word/numbering.xml><?xml version="1.0" encoding="utf-8"?>
-<w:numbering xmlns:ve="http://schemas.openxmlformats.org/markup-compatibility/2006" xmlns:o="urn:schemas-microsoft-com:office:office" xmlns:r="http://schemas.openxmlformats.org/officeDocument/2006/relationships" xmlns:m="http://schemas.openxmlformats.org/officeDocument/2006/math" xmlns:v="urn:schemas-microsoft-com:vml" xmlns:wp="http://schemas.openxmlformats.org/drawingml/2006/wordprocessingDrawing" xmlns:w10="urn:schemas-microsoft-com:office:word" xmlns:w="http://schemas.openxmlformats.org/wordprocessingml/2006/main" xmlns:wne="http://schemas.microsoft.com/office/word/2006/wordml">
+<w:numbering xmlns:wpc="http://schemas.microsoft.com/office/word/2010/wordprocessingCanvas" xmlns:mo="http://schemas.microsoft.com/office/mac/office/2008/main" xmlns:mc="http://schemas.openxmlformats.org/markup-compatibility/2006" xmlns:mv="urn:schemas-microsoft-com:mac:vml" xmlns:o="urn:schemas-microsoft-com:office:office" xmlns:r="http://schemas.openxmlformats.org/officeDocument/2006/relationships" xmlns:m="http://schemas.openxmlformats.org/officeDocument/2006/math" xmlns:v="urn:schemas-microsoft-com:vml" xmlns:wp14="http://schemas.microsoft.com/office/word/2010/wordprocessingDrawing" xmlns:wp="http://schemas.openxmlformats.org/drawingml/2006/wordprocessingDrawing" xmlns:w10="urn:schemas-microsoft-com:office:word" xmlns:w="http://schemas.openxmlformats.org/wordprocessingml/2006/main" xmlns:w14="http://schemas.microsoft.com/office/word/2010/wordml" xmlns:wpg="http://schemas.microsoft.com/office/word/2010/wordprocessingGroup" xmlns:wpi="http://schemas.microsoft.com/office/word/2010/wordprocessingInk" xmlns:wne="http://schemas.microsoft.com/office/word/2006/wordml" xmlns:wps="http://schemas.microsoft.com/office/word/2010/wordprocessingShape" mc:Ignorable="w14 wp14">
   <w:numPicBullet w:numPicBulletId="0">
     <w:pict>
       <v:shapetype id="_x0000_t75" coordsize="21600,21600" o:spt="75" o:preferrelative="t" path="m@4@5l@4@11@9@11@9@5xe" filled="f" stroked="f">
@@ -5073,7 +5002,7 @@
         <v:path o:extrusionok="f" gradientshapeok="t" o:connecttype="rect"/>
         <o:lock v:ext="edit" aspectratio="t"/>
       </v:shapetype>
-      <v:shape id="_x0000_i1032" type="#_x0000_t75" style="width:91pt;height:91pt" o:bullet="t">
+      <v:shape id="_x0000_i1031" type="#_x0000_t75" style="width:91.2pt;height:91.2pt" o:bullet="t">
         <v:imagedata r:id="rId1" o:title="art322D"/>
       </v:shape>
     </w:pict>
@@ -7384,7 +7313,7 @@
 </file>
 
 <file path=word/styles.xml><?xml version="1.0" encoding="utf-8"?>
-<w:styles xmlns:r="http://schemas.openxmlformats.org/officeDocument/2006/relationships" xmlns:w="http://schemas.openxmlformats.org/wordprocessingml/2006/main">
+<w:styles xmlns:mc="http://schemas.openxmlformats.org/markup-compatibility/2006" xmlns:r="http://schemas.openxmlformats.org/officeDocument/2006/relationships" xmlns:w="http://schemas.openxmlformats.org/wordprocessingml/2006/main" xmlns:w14="http://schemas.microsoft.com/office/word/2010/wordml" mc:Ignorable="w14">
   <w:docDefaults>
     <w:rPrDefault>
       <w:rPr>
@@ -7400,7 +7329,7 @@
       </w:pPr>
     </w:pPrDefault>
   </w:docDefaults>
-  <w:latentStyles w:defLockedState="0" w:defUIPriority="99" w:defSemiHidden="1" w:defUnhideWhenUsed="1" w:defQFormat="0" w:count="267">
+  <w:latentStyles w:defLockedState="0" w:defUIPriority="99" w:defSemiHidden="1" w:defUnhideWhenUsed="1" w:defQFormat="0" w:count="276">
     <w:lsdException w:name="Normal" w:semiHidden="0" w:uiPriority="0" w:unhideWhenUsed="0" w:qFormat="1"/>
     <w:lsdException w:name="heading 1" w:semiHidden="0" w:uiPriority="9" w:unhideWhenUsed="0" w:qFormat="1"/>
     <w:lsdException w:name="heading 2" w:uiPriority="9" w:qFormat="1"/>
@@ -7548,7 +7477,7 @@
     <w:name w:val="heading 1"/>
     <w:basedOn w:val="Standard"/>
     <w:next w:val="Standard"/>
-    <w:link w:val="berschrift1Zchn"/>
+    <w:link w:val="berschrift1Zeichen"/>
     <w:uiPriority w:val="9"/>
     <w:qFormat/>
     <w:rsid w:val="00F444CA"/>
@@ -7571,7 +7500,7 @@
     <w:name w:val="heading 2"/>
     <w:basedOn w:val="Standard"/>
     <w:next w:val="Standard"/>
-    <w:link w:val="berschrift2Zchn"/>
+    <w:link w:val="berschrift2Zeichen"/>
     <w:uiPriority w:val="9"/>
     <w:unhideWhenUsed/>
     <w:qFormat/>
@@ -7595,7 +7524,7 @@
     <w:name w:val="heading 3"/>
     <w:basedOn w:val="Standard"/>
     <w:next w:val="Standard"/>
-    <w:link w:val="berschrift3Zchn"/>
+    <w:link w:val="berschrift3Zeichen"/>
     <w:uiPriority w:val="9"/>
     <w:unhideWhenUsed/>
     <w:qFormat/>
@@ -7617,7 +7546,7 @@
     <w:name w:val="heading 4"/>
     <w:basedOn w:val="Standard"/>
     <w:next w:val="Standard"/>
-    <w:link w:val="berschrift4Zchn"/>
+    <w:link w:val="berschrift4Zeichen"/>
     <w:uiPriority w:val="9"/>
     <w:semiHidden/>
     <w:unhideWhenUsed/>
@@ -7642,7 +7571,7 @@
     <w:name w:val="heading 5"/>
     <w:basedOn w:val="Standard"/>
     <w:next w:val="Standard"/>
-    <w:link w:val="berschrift5Zchn"/>
+    <w:link w:val="berschrift5Zeichen"/>
     <w:uiPriority w:val="9"/>
     <w:semiHidden/>
     <w:unhideWhenUsed/>
@@ -7663,7 +7592,7 @@
     <w:name w:val="heading 6"/>
     <w:basedOn w:val="Standard"/>
     <w:next w:val="Standard"/>
-    <w:link w:val="berschrift6Zchn"/>
+    <w:link w:val="berschrift6Zeichen"/>
     <w:uiPriority w:val="9"/>
     <w:semiHidden/>
     <w:unhideWhenUsed/>
@@ -7686,7 +7615,7 @@
     <w:name w:val="heading 7"/>
     <w:basedOn w:val="Standard"/>
     <w:next w:val="Standard"/>
-    <w:link w:val="berschrift7Zchn"/>
+    <w:link w:val="berschrift7Zeichen"/>
     <w:uiPriority w:val="9"/>
     <w:semiHidden/>
     <w:unhideWhenUsed/>
@@ -7709,7 +7638,7 @@
     <w:name w:val="heading 8"/>
     <w:basedOn w:val="Standard"/>
     <w:next w:val="Standard"/>
-    <w:link w:val="berschrift8Zchn"/>
+    <w:link w:val="berschrift8Zeichen"/>
     <w:uiPriority w:val="9"/>
     <w:semiHidden/>
     <w:unhideWhenUsed/>
@@ -7732,7 +7661,7 @@
     <w:name w:val="heading 9"/>
     <w:basedOn w:val="Standard"/>
     <w:next w:val="Standard"/>
-    <w:link w:val="berschrift9Zchn"/>
+    <w:link w:val="berschrift9Zeichen"/>
     <w:uiPriority w:val="9"/>
     <w:semiHidden/>
     <w:unhideWhenUsed/>
@@ -7753,7 +7682,7 @@
       <w:szCs w:val="20"/>
     </w:rPr>
   </w:style>
-  <w:style w:type="character" w:default="1" w:styleId="Absatz-Standardschriftart">
+  <w:style w:type="character" w:default="1" w:styleId="Absatzstandardschriftart">
     <w:name w:val="Default Paragraph Font"/>
     <w:uiPriority w:val="1"/>
     <w:semiHidden/>
@@ -7764,7 +7693,6 @@
     <w:uiPriority w:val="99"/>
     <w:semiHidden/>
     <w:unhideWhenUsed/>
-    <w:qFormat/>
     <w:tblPr>
       <w:tblInd w:w="0" w:type="dxa"/>
       <w:tblCellMar>
@@ -7792,9 +7720,9 @@
       <w:contextualSpacing/>
     </w:pPr>
   </w:style>
-  <w:style w:type="character" w:customStyle="1" w:styleId="berschrift1Zchn">
-    <w:name w:val="Überschrift 1 Zchn"/>
-    <w:basedOn w:val="Absatz-Standardschriftart"/>
+  <w:style w:type="character" w:customStyle="1" w:styleId="berschrift1Zeichen">
+    <w:name w:val="Überschrift 1 Zeichen"/>
+    <w:basedOn w:val="Absatzstandardschriftart"/>
     <w:link w:val="berschrift1"/>
     <w:uiPriority w:val="9"/>
     <w:rsid w:val="00F444CA"/>
@@ -7811,7 +7739,7 @@
     <w:name w:val="Title"/>
     <w:basedOn w:val="Standard"/>
     <w:next w:val="Standard"/>
-    <w:link w:val="TitelZchn"/>
+    <w:link w:val="TitelZeichen"/>
     <w:uiPriority w:val="10"/>
     <w:qFormat/>
     <w:rsid w:val="00F444CA"/>
@@ -7831,9 +7759,9 @@
       <w:szCs w:val="52"/>
     </w:rPr>
   </w:style>
-  <w:style w:type="character" w:customStyle="1" w:styleId="TitelZchn">
-    <w:name w:val="Titel Zchn"/>
-    <w:basedOn w:val="Absatz-Standardschriftart"/>
+  <w:style w:type="character" w:customStyle="1" w:styleId="TitelZeichen">
+    <w:name w:val="Titel Zeichen"/>
+    <w:basedOn w:val="Absatzstandardschriftart"/>
     <w:link w:val="Titel"/>
     <w:uiPriority w:val="10"/>
     <w:rsid w:val="00F444CA"/>
@@ -7846,9 +7774,9 @@
       <w:szCs w:val="52"/>
     </w:rPr>
   </w:style>
-  <w:style w:type="character" w:customStyle="1" w:styleId="berschrift2Zchn">
-    <w:name w:val="Überschrift 2 Zchn"/>
-    <w:basedOn w:val="Absatz-Standardschriftart"/>
+  <w:style w:type="character" w:customStyle="1" w:styleId="berschrift2Zeichen">
+    <w:name w:val="Überschrift 2 Zeichen"/>
+    <w:basedOn w:val="Absatzstandardschriftart"/>
     <w:link w:val="berschrift2"/>
     <w:uiPriority w:val="9"/>
     <w:rsid w:val="00F444CA"/>
@@ -7861,9 +7789,9 @@
       <w:szCs w:val="26"/>
     </w:rPr>
   </w:style>
-  <w:style w:type="character" w:customStyle="1" w:styleId="berschrift3Zchn">
-    <w:name w:val="Überschrift 3 Zchn"/>
-    <w:basedOn w:val="Absatz-Standardschriftart"/>
+  <w:style w:type="character" w:customStyle="1" w:styleId="berschrift3Zeichen">
+    <w:name w:val="Überschrift 3 Zeichen"/>
+    <w:basedOn w:val="Absatzstandardschriftart"/>
     <w:link w:val="berschrift3"/>
     <w:uiPriority w:val="9"/>
     <w:rsid w:val="00F444CA"/>
@@ -7874,9 +7802,9 @@
       <w:color w:val="4F81BD" w:themeColor="accent1"/>
     </w:rPr>
   </w:style>
-  <w:style w:type="character" w:customStyle="1" w:styleId="berschrift4Zchn">
-    <w:name w:val="Überschrift 4 Zchn"/>
-    <w:basedOn w:val="Absatz-Standardschriftart"/>
+  <w:style w:type="character" w:customStyle="1" w:styleId="berschrift4Zeichen">
+    <w:name w:val="Überschrift 4 Zeichen"/>
+    <w:basedOn w:val="Absatzstandardschriftart"/>
     <w:link w:val="berschrift4"/>
     <w:uiPriority w:val="9"/>
     <w:rsid w:val="00F444CA"/>
@@ -7889,9 +7817,9 @@
       <w:color w:val="4F81BD" w:themeColor="accent1"/>
     </w:rPr>
   </w:style>
-  <w:style w:type="character" w:customStyle="1" w:styleId="berschrift5Zchn">
-    <w:name w:val="Überschrift 5 Zchn"/>
-    <w:basedOn w:val="Absatz-Standardschriftart"/>
+  <w:style w:type="character" w:customStyle="1" w:styleId="berschrift5Zeichen">
+    <w:name w:val="Überschrift 5 Zeichen"/>
+    <w:basedOn w:val="Absatzstandardschriftart"/>
     <w:link w:val="berschrift5"/>
     <w:uiPriority w:val="9"/>
     <w:rsid w:val="00F444CA"/>
@@ -7900,9 +7828,9 @@
       <w:color w:val="243F60" w:themeColor="accent1" w:themeShade="7F"/>
     </w:rPr>
   </w:style>
-  <w:style w:type="character" w:customStyle="1" w:styleId="berschrift6Zchn">
-    <w:name w:val="Überschrift 6 Zchn"/>
-    <w:basedOn w:val="Absatz-Standardschriftart"/>
+  <w:style w:type="character" w:customStyle="1" w:styleId="berschrift6Zeichen">
+    <w:name w:val="Überschrift 6 Zeichen"/>
+    <w:basedOn w:val="Absatzstandardschriftart"/>
     <w:link w:val="berschrift6"/>
     <w:uiPriority w:val="9"/>
     <w:rsid w:val="00F444CA"/>
@@ -7913,9 +7841,9 @@
       <w:color w:val="243F60" w:themeColor="accent1" w:themeShade="7F"/>
     </w:rPr>
   </w:style>
-  <w:style w:type="character" w:customStyle="1" w:styleId="berschrift7Zchn">
-    <w:name w:val="Überschrift 7 Zchn"/>
-    <w:basedOn w:val="Absatz-Standardschriftart"/>
+  <w:style w:type="character" w:customStyle="1" w:styleId="berschrift7Zeichen">
+    <w:name w:val="Überschrift 7 Zeichen"/>
+    <w:basedOn w:val="Absatzstandardschriftart"/>
     <w:link w:val="berschrift7"/>
     <w:uiPriority w:val="9"/>
     <w:rsid w:val="00F444CA"/>
@@ -7926,9 +7854,9 @@
       <w:color w:val="404040" w:themeColor="text1" w:themeTint="BF"/>
     </w:rPr>
   </w:style>
-  <w:style w:type="character" w:customStyle="1" w:styleId="berschrift8Zchn">
-    <w:name w:val="Überschrift 8 Zchn"/>
-    <w:basedOn w:val="Absatz-Standardschriftart"/>
+  <w:style w:type="character" w:customStyle="1" w:styleId="berschrift8Zeichen">
+    <w:name w:val="Überschrift 8 Zeichen"/>
+    <w:basedOn w:val="Absatzstandardschriftart"/>
     <w:link w:val="berschrift8"/>
     <w:uiPriority w:val="9"/>
     <w:rsid w:val="00F444CA"/>
@@ -7939,9 +7867,9 @@
       <w:szCs w:val="20"/>
     </w:rPr>
   </w:style>
-  <w:style w:type="character" w:customStyle="1" w:styleId="berschrift9Zchn">
-    <w:name w:val="Überschrift 9 Zchn"/>
-    <w:basedOn w:val="Absatz-Standardschriftart"/>
+  <w:style w:type="character" w:customStyle="1" w:styleId="berschrift9Zeichen">
+    <w:name w:val="Überschrift 9 Zeichen"/>
+    <w:basedOn w:val="Absatzstandardschriftart"/>
     <w:link w:val="berschrift9"/>
     <w:uiPriority w:val="9"/>
     <w:rsid w:val="00F444CA"/>
@@ -7978,7 +7906,7 @@
     <w:name w:val="Subtitle"/>
     <w:basedOn w:val="Standard"/>
     <w:next w:val="Standard"/>
-    <w:link w:val="UntertitelZchn"/>
+    <w:link w:val="UntertitelZeichen"/>
     <w:uiPriority w:val="11"/>
     <w:qFormat/>
     <w:rsid w:val="00F444CA"/>
@@ -7997,9 +7925,9 @@
       <w:szCs w:val="24"/>
     </w:rPr>
   </w:style>
-  <w:style w:type="character" w:customStyle="1" w:styleId="UntertitelZchn">
-    <w:name w:val="Untertitel Zchn"/>
-    <w:basedOn w:val="Absatz-Standardschriftart"/>
+  <w:style w:type="character" w:customStyle="1" w:styleId="UntertitelZeichen">
+    <w:name w:val="Untertitel Zeichen"/>
+    <w:basedOn w:val="Absatzstandardschriftart"/>
     <w:link w:val="Untertitel"/>
     <w:uiPriority w:val="11"/>
     <w:rsid w:val="00F444CA"/>
@@ -8013,9 +7941,9 @@
       <w:szCs w:val="24"/>
     </w:rPr>
   </w:style>
-  <w:style w:type="character" w:styleId="Fett">
+  <w:style w:type="character" w:styleId="Betont">
     <w:name w:val="Strong"/>
-    <w:basedOn w:val="Absatz-Standardschriftart"/>
+    <w:basedOn w:val="Absatzstandardschriftart"/>
     <w:uiPriority w:val="22"/>
     <w:qFormat/>
     <w:rsid w:val="00F444CA"/>
@@ -8024,9 +7952,9 @@
       <w:bCs/>
     </w:rPr>
   </w:style>
-  <w:style w:type="character" w:styleId="Hervorhebung">
+  <w:style w:type="character" w:styleId="Herausstellen">
     <w:name w:val="Emphasis"/>
-    <w:basedOn w:val="Absatz-Standardschriftart"/>
+    <w:basedOn w:val="Absatzstandardschriftart"/>
     <w:uiPriority w:val="20"/>
     <w:qFormat/>
     <w:rsid w:val="00F444CA"/>
@@ -8048,7 +7976,7 @@
     <w:name w:val="Quote"/>
     <w:basedOn w:val="Standard"/>
     <w:next w:val="Standard"/>
-    <w:link w:val="AnfhrungszeichenZchn"/>
+    <w:link w:val="AnfhrungszeichenZeichen"/>
     <w:uiPriority w:val="29"/>
     <w:qFormat/>
     <w:rsid w:val="00F444CA"/>
@@ -8058,9 +7986,9 @@
       <w:color w:val="000000" w:themeColor="text1"/>
     </w:rPr>
   </w:style>
-  <w:style w:type="character" w:customStyle="1" w:styleId="AnfhrungszeichenZchn">
-    <w:name w:val="Anführungszeichen Zchn"/>
-    <w:basedOn w:val="Absatz-Standardschriftart"/>
+  <w:style w:type="character" w:customStyle="1" w:styleId="AnfhrungszeichenZeichen">
+    <w:name w:val="Anführungszeichen Zeichen"/>
+    <w:basedOn w:val="Absatzstandardschriftart"/>
     <w:link w:val="Anfhrungszeichen"/>
     <w:uiPriority w:val="29"/>
     <w:rsid w:val="00F444CA"/>
@@ -8074,7 +8002,7 @@
     <w:name w:val="Intense Quote"/>
     <w:basedOn w:val="Standard"/>
     <w:next w:val="Standard"/>
-    <w:link w:val="IntensivesAnfhrungszeichenZchn"/>
+    <w:link w:val="IntensivesAnfhrungszeichenZeichen"/>
     <w:uiPriority w:val="30"/>
     <w:qFormat/>
     <w:rsid w:val="00F444CA"/>
@@ -8093,9 +8021,9 @@
       <w:color w:val="4F81BD" w:themeColor="accent1"/>
     </w:rPr>
   </w:style>
-  <w:style w:type="character" w:customStyle="1" w:styleId="IntensivesAnfhrungszeichenZchn">
-    <w:name w:val="Intensives Anführungszeichen Zchn"/>
-    <w:basedOn w:val="Absatz-Standardschriftart"/>
+  <w:style w:type="character" w:customStyle="1" w:styleId="IntensivesAnfhrungszeichenZeichen">
+    <w:name w:val="Intensives Anführungszeichen Zeichen"/>
+    <w:basedOn w:val="Absatzstandardschriftart"/>
     <w:link w:val="IntensivesAnfhrungszeichen"/>
     <w:uiPriority w:val="30"/>
     <w:rsid w:val="00F444CA"/>
@@ -8109,7 +8037,7 @@
   </w:style>
   <w:style w:type="character" w:styleId="SchwacheHervorhebung">
     <w:name w:val="Subtle Emphasis"/>
-    <w:basedOn w:val="Absatz-Standardschriftart"/>
+    <w:basedOn w:val="Absatzstandardschriftart"/>
     <w:uiPriority w:val="19"/>
     <w:qFormat/>
     <w:rsid w:val="00F444CA"/>
@@ -8121,7 +8049,7 @@
   </w:style>
   <w:style w:type="character" w:styleId="IntensiveHervorhebung">
     <w:name w:val="Intense Emphasis"/>
-    <w:basedOn w:val="Absatz-Standardschriftart"/>
+    <w:basedOn w:val="Absatzstandardschriftart"/>
     <w:uiPriority w:val="21"/>
     <w:qFormat/>
     <w:rsid w:val="00F444CA"/>
@@ -8135,7 +8063,7 @@
   </w:style>
   <w:style w:type="character" w:styleId="SchwacherVerweis">
     <w:name w:val="Subtle Reference"/>
-    <w:basedOn w:val="Absatz-Standardschriftart"/>
+    <w:basedOn w:val="Absatzstandardschriftart"/>
     <w:uiPriority w:val="31"/>
     <w:qFormat/>
     <w:rsid w:val="00F444CA"/>
@@ -8147,7 +8075,7 @@
   </w:style>
   <w:style w:type="character" w:styleId="IntensiverVerweis">
     <w:name w:val="Intense Reference"/>
-    <w:basedOn w:val="Absatz-Standardschriftart"/>
+    <w:basedOn w:val="Absatzstandardschriftart"/>
     <w:uiPriority w:val="32"/>
     <w:qFormat/>
     <w:rsid w:val="00F444CA"/>
@@ -8162,7 +8090,7 @@
   </w:style>
   <w:style w:type="character" w:styleId="Buchtitel">
     <w:name w:val="Book Title"/>
-    <w:basedOn w:val="Absatz-Standardschriftart"/>
+    <w:basedOn w:val="Absatzstandardschriftart"/>
     <w:uiPriority w:val="33"/>
     <w:qFormat/>
     <w:rsid w:val="00F444CA"/>
@@ -8224,9 +8152,9 @@
       <w:ind w:left="440"/>
     </w:pPr>
   </w:style>
-  <w:style w:type="character" w:styleId="Hyperlink">
+  <w:style w:type="character" w:styleId="Link">
     <w:name w:val="Hyperlink"/>
-    <w:basedOn w:val="Absatz-Standardschriftart"/>
+    <w:basedOn w:val="Absatzstandardschriftart"/>
     <w:uiPriority w:val="99"/>
     <w:unhideWhenUsed/>
     <w:rsid w:val="00F823F2"/>
@@ -8238,7 +8166,7 @@
   <w:style w:type="paragraph" w:styleId="Sprechblasentext">
     <w:name w:val="Balloon Text"/>
     <w:basedOn w:val="Standard"/>
-    <w:link w:val="SprechblasentextZchn"/>
+    <w:link w:val="SprechblasentextZeichen"/>
     <w:uiPriority w:val="99"/>
     <w:semiHidden/>
     <w:unhideWhenUsed/>
@@ -8252,9 +8180,9 @@
       <w:szCs w:val="16"/>
     </w:rPr>
   </w:style>
-  <w:style w:type="character" w:customStyle="1" w:styleId="SprechblasentextZchn">
-    <w:name w:val="Sprechblasentext Zchn"/>
-    <w:basedOn w:val="Absatz-Standardschriftart"/>
+  <w:style w:type="character" w:customStyle="1" w:styleId="SprechblasentextZeichen">
+    <w:name w:val="Sprechblasentext Zeichen"/>
+    <w:basedOn w:val="Absatzstandardschriftart"/>
     <w:link w:val="Sprechblasentext"/>
     <w:uiPriority w:val="99"/>
     <w:semiHidden/>
@@ -8268,7 +8196,7 @@
   <w:style w:type="paragraph" w:styleId="Kopfzeile">
     <w:name w:val="header"/>
     <w:basedOn w:val="Standard"/>
-    <w:link w:val="KopfzeileZchn"/>
+    <w:link w:val="KopfzeileZeichen"/>
     <w:uiPriority w:val="99"/>
     <w:semiHidden/>
     <w:unhideWhenUsed/>
@@ -8281,9 +8209,9 @@
       <w:spacing w:after="0" w:line="240" w:lineRule="auto"/>
     </w:pPr>
   </w:style>
-  <w:style w:type="character" w:customStyle="1" w:styleId="KopfzeileZchn">
-    <w:name w:val="Kopfzeile Zchn"/>
-    <w:basedOn w:val="Absatz-Standardschriftart"/>
+  <w:style w:type="character" w:customStyle="1" w:styleId="KopfzeileZeichen">
+    <w:name w:val="Kopfzeile Zeichen"/>
+    <w:basedOn w:val="Absatzstandardschriftart"/>
     <w:link w:val="Kopfzeile"/>
     <w:uiPriority w:val="99"/>
     <w:semiHidden/>
@@ -8292,7 +8220,7 @@
   <w:style w:type="paragraph" w:styleId="Fuzeile">
     <w:name w:val="footer"/>
     <w:basedOn w:val="Standard"/>
-    <w:link w:val="FuzeileZchn"/>
+    <w:link w:val="FuzeileZeichen"/>
     <w:uiPriority w:val="99"/>
     <w:semiHidden/>
     <w:unhideWhenUsed/>
@@ -8305,15 +8233,15 @@
       <w:spacing w:after="0" w:line="240" w:lineRule="auto"/>
     </w:pPr>
   </w:style>
-  <w:style w:type="character" w:customStyle="1" w:styleId="FuzeileZchn">
-    <w:name w:val="Fußzeile Zchn"/>
-    <w:basedOn w:val="Absatz-Standardschriftart"/>
+  <w:style w:type="character" w:customStyle="1" w:styleId="FuzeileZeichen">
+    <w:name w:val="Fußzeile Zeichen"/>
+    <w:basedOn w:val="Absatzstandardschriftart"/>
     <w:link w:val="Fuzeile"/>
     <w:uiPriority w:val="99"/>
     <w:semiHidden/>
     <w:rsid w:val="00F823F2"/>
   </w:style>
-  <w:style w:type="table" w:styleId="Tabellengitternetz">
+  <w:style w:type="table" w:styleId="Tabellenraster">
     <w:name w:val="Table Grid"/>
     <w:basedOn w:val="NormaleTabelle"/>
     <w:uiPriority w:val="59"/>
@@ -8430,6 +8358,192 @@
         </w:tcBorders>
       </w:tcPr>
     </w:tblStylePr>
+  </w:style>
+</w:styles>
+</file>
+
+<file path=word/stylesWithEffects.xml><?xml version="1.0" encoding="utf-8"?>
+<w:styles xmlns:wpc="http://schemas.microsoft.com/office/word/2010/wordprocessingCanvas" xmlns:mo="http://schemas.microsoft.com/office/mac/office/2008/main" xmlns:mc="http://schemas.openxmlformats.org/markup-compatibility/2006" xmlns:mv="urn:schemas-microsoft-com:mac:vml" xmlns:o="urn:schemas-microsoft-com:office:office" xmlns:r="http://schemas.openxmlformats.org/officeDocument/2006/relationships" xmlns:m="http://schemas.openxmlformats.org/officeDocument/2006/math" xmlns:v="urn:schemas-microsoft-com:vml" xmlns:wp14="http://schemas.microsoft.com/office/word/2010/wordprocessingDrawing" xmlns:wp="http://schemas.openxmlformats.org/drawingml/2006/wordprocessingDrawing" xmlns:w10="urn:schemas-microsoft-com:office:word" xmlns:w="http://schemas.openxmlformats.org/wordprocessingml/2006/main" xmlns:w14="http://schemas.microsoft.com/office/word/2010/wordml" xmlns:wpg="http://schemas.microsoft.com/office/word/2010/wordprocessingGroup" xmlns:wpi="http://schemas.microsoft.com/office/word/2010/wordprocessingInk" xmlns:wne="http://schemas.microsoft.com/office/word/2006/wordml" xmlns:wps="http://schemas.microsoft.com/office/word/2010/wordprocessingShape" mc:Ignorable="w14 wp14">
+  <w:docDefaults>
+    <w:rPrDefault>
+      <w:rPr>
+        <w:rFonts w:asciiTheme="minorHAnsi" w:eastAsiaTheme="minorEastAsia" w:hAnsiTheme="minorHAnsi" w:cstheme="minorBidi"/>
+        <w:sz w:val="24"/>
+        <w:szCs w:val="24"/>
+        <w:lang w:val="de-DE" w:eastAsia="ja-JP" w:bidi="ar-SA"/>
+      </w:rPr>
+    </w:rPrDefault>
+    <w:pPrDefault/>
+  </w:docDefaults>
+  <w:latentStyles w:defLockedState="0" w:defUIPriority="99" w:defSemiHidden="1" w:defUnhideWhenUsed="1" w:defQFormat="0" w:count="276">
+    <w:lsdException w:name="Normal" w:semiHidden="0" w:uiPriority="0" w:unhideWhenUsed="0" w:qFormat="1"/>
+    <w:lsdException w:name="heading 1" w:semiHidden="0" w:uiPriority="9" w:unhideWhenUsed="0" w:qFormat="1"/>
+    <w:lsdException w:name="heading 2" w:uiPriority="9" w:qFormat="1"/>
+    <w:lsdException w:name="heading 3" w:uiPriority="9" w:qFormat="1"/>
+    <w:lsdException w:name="heading 4" w:uiPriority="9" w:qFormat="1"/>
+    <w:lsdException w:name="heading 5" w:uiPriority="9" w:qFormat="1"/>
+    <w:lsdException w:name="heading 6" w:uiPriority="9" w:qFormat="1"/>
+    <w:lsdException w:name="heading 7" w:uiPriority="9" w:qFormat="1"/>
+    <w:lsdException w:name="heading 8" w:uiPriority="9" w:qFormat="1"/>
+    <w:lsdException w:name="heading 9" w:uiPriority="9" w:qFormat="1"/>
+    <w:lsdException w:name="toc 1" w:uiPriority="39"/>
+    <w:lsdException w:name="toc 2" w:uiPriority="39"/>
+    <w:lsdException w:name="toc 3" w:uiPriority="39"/>
+    <w:lsdException w:name="toc 4" w:uiPriority="39"/>
+    <w:lsdException w:name="toc 5" w:uiPriority="39"/>
+    <w:lsdException w:name="toc 6" w:uiPriority="39"/>
+    <w:lsdException w:name="toc 7" w:uiPriority="39"/>
+    <w:lsdException w:name="toc 8" w:uiPriority="39"/>
+    <w:lsdException w:name="toc 9" w:uiPriority="39"/>
+    <w:lsdException w:name="caption" w:uiPriority="35" w:qFormat="1"/>
+    <w:lsdException w:name="Title" w:semiHidden="0" w:uiPriority="10" w:unhideWhenUsed="0" w:qFormat="1"/>
+    <w:lsdException w:name="Default Paragraph Font" w:uiPriority="1"/>
+    <w:lsdException w:name="Subtitle" w:semiHidden="0" w:uiPriority="11" w:unhideWhenUsed="0" w:qFormat="1"/>
+    <w:lsdException w:name="Strong" w:semiHidden="0" w:uiPriority="22" w:unhideWhenUsed="0" w:qFormat="1"/>
+    <w:lsdException w:name="Emphasis" w:semiHidden="0" w:uiPriority="20" w:unhideWhenUsed="0" w:qFormat="1"/>
+    <w:lsdException w:name="Table Grid" w:semiHidden="0" w:uiPriority="59" w:unhideWhenUsed="0"/>
+    <w:lsdException w:name="Placeholder Text" w:unhideWhenUsed="0"/>
+    <w:lsdException w:name="No Spacing" w:semiHidden="0" w:uiPriority="1" w:unhideWhenUsed="0" w:qFormat="1"/>
+    <w:lsdException w:name="Light Shading" w:semiHidden="0" w:uiPriority="60" w:unhideWhenUsed="0"/>
+    <w:lsdException w:name="Light List" w:semiHidden="0" w:uiPriority="61" w:unhideWhenUsed="0"/>
+    <w:lsdException w:name="Light Grid" w:semiHidden="0" w:uiPriority="62" w:unhideWhenUsed="0"/>
+    <w:lsdException w:name="Medium Shading 1" w:semiHidden="0" w:uiPriority="63" w:unhideWhenUsed="0"/>
+    <w:lsdException w:name="Medium Shading 2" w:semiHidden="0" w:uiPriority="64" w:unhideWhenUsed="0"/>
+    <w:lsdException w:name="Medium List 1" w:semiHidden="0" w:uiPriority="65" w:unhideWhenUsed="0"/>
+    <w:lsdException w:name="Medium List 2" w:semiHidden="0" w:uiPriority="66" w:unhideWhenUsed="0"/>
+    <w:lsdException w:name="Medium Grid 1" w:semiHidden="0" w:uiPriority="67" w:unhideWhenUsed="0"/>
+    <w:lsdException w:name="Medium Grid 2" w:semiHidden="0" w:uiPriority="68" w:unhideWhenUsed="0"/>
+    <w:lsdException w:name="Medium Grid 3" w:semiHidden="0" w:uiPriority="69" w:unhideWhenUsed="0"/>
+    <w:lsdException w:name="Dark List" w:semiHidden="0" w:uiPriority="70" w:unhideWhenUsed="0"/>
+    <w:lsdException w:name="Colorful Shading" w:semiHidden="0" w:uiPriority="71" w:unhideWhenUsed="0"/>
+    <w:lsdException w:name="Colorful List" w:semiHidden="0" w:uiPriority="72" w:unhideWhenUsed="0"/>
+    <w:lsdException w:name="Colorful Grid" w:semiHidden="0" w:uiPriority="73" w:unhideWhenUsed="0"/>
+    <w:lsdException w:name="Light Shading Accent 1" w:semiHidden="0" w:uiPriority="60" w:unhideWhenUsed="0"/>
+    <w:lsdException w:name="Light List Accent 1" w:semiHidden="0" w:uiPriority="61" w:unhideWhenUsed="0"/>
+    <w:lsdException w:name="Light Grid Accent 1" w:semiHidden="0" w:uiPriority="62" w:unhideWhenUsed="0"/>
+    <w:lsdException w:name="Medium Shading 1 Accent 1" w:semiHidden="0" w:uiPriority="63" w:unhideWhenUsed="0"/>
+    <w:lsdException w:name="Medium Shading 2 Accent 1" w:semiHidden="0" w:uiPriority="64" w:unhideWhenUsed="0"/>
+    <w:lsdException w:name="Medium List 1 Accent 1" w:semiHidden="0" w:uiPriority="65" w:unhideWhenUsed="0"/>
+    <w:lsdException w:name="Revision" w:unhideWhenUsed="0"/>
+    <w:lsdException w:name="List Paragraph" w:semiHidden="0" w:uiPriority="34" w:unhideWhenUsed="0" w:qFormat="1"/>
+    <w:lsdException w:name="Quote" w:semiHidden="0" w:uiPriority="29" w:unhideWhenUsed="0" w:qFormat="1"/>
+    <w:lsdException w:name="Intense Quote" w:semiHidden="0" w:uiPriority="30" w:unhideWhenUsed="0" w:qFormat="1"/>
+    <w:lsdException w:name="Medium List 2 Accent 1" w:semiHidden="0" w:uiPriority="66" w:unhideWhenUsed="0"/>
+    <w:lsdException w:name="Medium Grid 1 Accent 1" w:semiHidden="0" w:uiPriority="67" w:unhideWhenUsed="0"/>
+    <w:lsdException w:name="Medium Grid 2 Accent 1" w:semiHidden="0" w:uiPriority="68" w:unhideWhenUsed="0"/>
+    <w:lsdException w:name="Medium Grid 3 Accent 1" w:semiHidden="0" w:uiPriority="69" w:unhideWhenUsed="0"/>
+    <w:lsdException w:name="Dark List Accent 1" w:semiHidden="0" w:uiPriority="70" w:unhideWhenUsed="0"/>
+    <w:lsdException w:name="Colorful Shading Accent 1" w:semiHidden="0" w:uiPriority="71" w:unhideWhenUsed="0"/>
+    <w:lsdException w:name="Colorful List Accent 1" w:semiHidden="0" w:uiPriority="72" w:unhideWhenUsed="0"/>
+    <w:lsdException w:name="Colorful Grid Accent 1" w:semiHidden="0" w:uiPriority="73" w:unhideWhenUsed="0"/>
+    <w:lsdException w:name="Light Shading Accent 2" w:semiHidden="0" w:uiPriority="60" w:unhideWhenUsed="0"/>
+    <w:lsdException w:name="Light List Accent 2" w:semiHidden="0" w:uiPriority="61" w:unhideWhenUsed="0"/>
+    <w:lsdException w:name="Light Grid Accent 2" w:semiHidden="0" w:uiPriority="62" w:unhideWhenUsed="0"/>
+    <w:lsdException w:name="Medium Shading 1 Accent 2" w:semiHidden="0" w:uiPriority="63" w:unhideWhenUsed="0"/>
+    <w:lsdException w:name="Medium Shading 2 Accent 2" w:semiHidden="0" w:uiPriority="64" w:unhideWhenUsed="0"/>
+    <w:lsdException w:name="Medium List 1 Accent 2" w:semiHidden="0" w:uiPriority="65" w:unhideWhenUsed="0"/>
+    <w:lsdException w:name="Medium List 2 Accent 2" w:semiHidden="0" w:uiPriority="66" w:unhideWhenUsed="0"/>
+    <w:lsdException w:name="Medium Grid 1 Accent 2" w:semiHidden="0" w:uiPriority="67" w:unhideWhenUsed="0"/>
+    <w:lsdException w:name="Medium Grid 2 Accent 2" w:semiHidden="0" w:uiPriority="68" w:unhideWhenUsed="0"/>
+    <w:lsdException w:name="Medium Grid 3 Accent 2" w:semiHidden="0" w:uiPriority="69" w:unhideWhenUsed="0"/>
+    <w:lsdException w:name="Dark List Accent 2" w:semiHidden="0" w:uiPriority="70" w:unhideWhenUsed="0"/>
+    <w:lsdException w:name="Colorful Shading Accent 2" w:semiHidden="0" w:uiPriority="71" w:unhideWhenUsed="0"/>
+    <w:lsdException w:name="Colorful List Accent 2" w:semiHidden="0" w:uiPriority="72" w:unhideWhenUsed="0"/>
+    <w:lsdException w:name="Colorful Grid Accent 2" w:semiHidden="0" w:uiPriority="73" w:unhideWhenUsed="0"/>
+    <w:lsdException w:name="Light Shading Accent 3" w:semiHidden="0" w:uiPriority="60" w:unhideWhenUsed="0"/>
+    <w:lsdException w:name="Light List Accent 3" w:semiHidden="0" w:uiPriority="61" w:unhideWhenUsed="0"/>
+    <w:lsdException w:name="Light Grid Accent 3" w:semiHidden="0" w:uiPriority="62" w:unhideWhenUsed="0"/>
+    <w:lsdException w:name="Medium Shading 1 Accent 3" w:semiHidden="0" w:uiPriority="63" w:unhideWhenUsed="0"/>
+    <w:lsdException w:name="Medium Shading 2 Accent 3" w:semiHidden="0" w:uiPriority="64" w:unhideWhenUsed="0"/>
+    <w:lsdException w:name="Medium List 1 Accent 3" w:semiHidden="0" w:uiPriority="65" w:unhideWhenUsed="0"/>
+    <w:lsdException w:name="Medium List 2 Accent 3" w:semiHidden="0" w:uiPriority="66" w:unhideWhenUsed="0"/>
+    <w:lsdException w:name="Medium Grid 1 Accent 3" w:semiHidden="0" w:uiPriority="67" w:unhideWhenUsed="0"/>
+    <w:lsdException w:name="Medium Grid 2 Accent 3" w:semiHidden="0" w:uiPriority="68" w:unhideWhenUsed="0"/>
+    <w:lsdException w:name="Medium Grid 3 Accent 3" w:semiHidden="0" w:uiPriority="69" w:unhideWhenUsed="0"/>
+    <w:lsdException w:name="Dark List Accent 3" w:semiHidden="0" w:uiPriority="70" w:unhideWhenUsed="0"/>
+    <w:lsdException w:name="Colorful Shading Accent 3" w:semiHidden="0" w:uiPriority="71" w:unhideWhenUsed="0"/>
+    <w:lsdException w:name="Colorful List Accent 3" w:semiHidden="0" w:uiPriority="72" w:unhideWhenUsed="0"/>
+    <w:lsdException w:name="Colorful Grid Accent 3" w:semiHidden="0" w:uiPriority="73" w:unhideWhenUsed="0"/>
+    <w:lsdException w:name="Light Shading Accent 4" w:semiHidden="0" w:uiPriority="60" w:unhideWhenUsed="0"/>
+    <w:lsdException w:name="Light List Accent 4" w:semiHidden="0" w:uiPriority="61" w:unhideWhenUsed="0"/>
+    <w:lsdException w:name="Light Grid Accent 4" w:semiHidden="0" w:uiPriority="62" w:unhideWhenUsed="0"/>
+    <w:lsdException w:name="Medium Shading 1 Accent 4" w:semiHidden="0" w:uiPriority="63" w:unhideWhenUsed="0"/>
+    <w:lsdException w:name="Medium Shading 2 Accent 4" w:semiHidden="0" w:uiPriority="64" w:unhideWhenUsed="0"/>
+    <w:lsdException w:name="Medium List 1 Accent 4" w:semiHidden="0" w:uiPriority="65" w:unhideWhenUsed="0"/>
+    <w:lsdException w:name="Medium List 2 Accent 4" w:semiHidden="0" w:uiPriority="66" w:unhideWhenUsed="0"/>
+    <w:lsdException w:name="Medium Grid 1 Accent 4" w:semiHidden="0" w:uiPriority="67" w:unhideWhenUsed="0"/>
+    <w:lsdException w:name="Medium Grid 2 Accent 4" w:semiHidden="0" w:uiPriority="68" w:unhideWhenUsed="0"/>
+    <w:lsdException w:name="Medium Grid 3 Accent 4" w:semiHidden="0" w:uiPriority="69" w:unhideWhenUsed="0"/>
+    <w:lsdException w:name="Dark List Accent 4" w:semiHidden="0" w:uiPriority="70" w:unhideWhenUsed="0"/>
+    <w:lsdException w:name="Colorful Shading Accent 4" w:semiHidden="0" w:uiPriority="71" w:unhideWhenUsed="0"/>
+    <w:lsdException w:name="Colorful List Accent 4" w:semiHidden="0" w:uiPriority="72" w:unhideWhenUsed="0"/>
+    <w:lsdException w:name="Colorful Grid Accent 4" w:semiHidden="0" w:uiPriority="73" w:unhideWhenUsed="0"/>
+    <w:lsdException w:name="Light Shading Accent 5" w:semiHidden="0" w:uiPriority="60" w:unhideWhenUsed="0"/>
+    <w:lsdException w:name="Light List Accent 5" w:semiHidden="0" w:uiPriority="61" w:unhideWhenUsed="0"/>
+    <w:lsdException w:name="Light Grid Accent 5" w:semiHidden="0" w:uiPriority="62" w:unhideWhenUsed="0"/>
+    <w:lsdException w:name="Medium Shading 1 Accent 5" w:semiHidden="0" w:uiPriority="63" w:unhideWhenUsed="0"/>
+    <w:lsdException w:name="Medium Shading 2 Accent 5" w:semiHidden="0" w:uiPriority="64" w:unhideWhenUsed="0"/>
+    <w:lsdException w:name="Medium List 1 Accent 5" w:semiHidden="0" w:uiPriority="65" w:unhideWhenUsed="0"/>
+    <w:lsdException w:name="Medium List 2 Accent 5" w:semiHidden="0" w:uiPriority="66" w:unhideWhenUsed="0"/>
+    <w:lsdException w:name="Medium Grid 1 Accent 5" w:semiHidden="0" w:uiPriority="67" w:unhideWhenUsed="0"/>
+    <w:lsdException w:name="Medium Grid 2 Accent 5" w:semiHidden="0" w:uiPriority="68" w:unhideWhenUsed="0"/>
+    <w:lsdException w:name="Medium Grid 3 Accent 5" w:semiHidden="0" w:uiPriority="69" w:unhideWhenUsed="0"/>
+    <w:lsdException w:name="Dark List Accent 5" w:semiHidden="0" w:uiPriority="70" w:unhideWhenUsed="0"/>
+    <w:lsdException w:name="Colorful Shading Accent 5" w:semiHidden="0" w:uiPriority="71" w:unhideWhenUsed="0"/>
+    <w:lsdException w:name="Colorful List Accent 5" w:semiHidden="0" w:uiPriority="72" w:unhideWhenUsed="0"/>
+    <w:lsdException w:name="Colorful Grid Accent 5" w:semiHidden="0" w:uiPriority="73" w:unhideWhenUsed="0"/>
+    <w:lsdException w:name="Light Shading Accent 6" w:semiHidden="0" w:uiPriority="60" w:unhideWhenUsed="0"/>
+    <w:lsdException w:name="Light List Accent 6" w:semiHidden="0" w:uiPriority="61" w:unhideWhenUsed="0"/>
+    <w:lsdException w:name="Light Grid Accent 6" w:semiHidden="0" w:uiPriority="62" w:unhideWhenUsed="0"/>
+    <w:lsdException w:name="Medium Shading 1 Accent 6" w:semiHidden="0" w:uiPriority="63" w:unhideWhenUsed="0"/>
+    <w:lsdException w:name="Medium Shading 2 Accent 6" w:semiHidden="0" w:uiPriority="64" w:unhideWhenUsed="0"/>
+    <w:lsdException w:name="Medium List 1 Accent 6" w:semiHidden="0" w:uiPriority="65" w:unhideWhenUsed="0"/>
+    <w:lsdException w:name="Medium List 2 Accent 6" w:semiHidden="0" w:uiPriority="66" w:unhideWhenUsed="0"/>
+    <w:lsdException w:name="Medium Grid 1 Accent 6" w:semiHidden="0" w:uiPriority="67" w:unhideWhenUsed="0"/>
+    <w:lsdException w:name="Medium Grid 2 Accent 6" w:semiHidden="0" w:uiPriority="68" w:unhideWhenUsed="0"/>
+    <w:lsdException w:name="Medium Grid 3 Accent 6" w:semiHidden="0" w:uiPriority="69" w:unhideWhenUsed="0"/>
+    <w:lsdException w:name="Dark List Accent 6" w:semiHidden="0" w:uiPriority="70" w:unhideWhenUsed="0"/>
+    <w:lsdException w:name="Colorful Shading Accent 6" w:semiHidden="0" w:uiPriority="71" w:unhideWhenUsed="0"/>
+    <w:lsdException w:name="Colorful List Accent 6" w:semiHidden="0" w:uiPriority="72" w:unhideWhenUsed="0"/>
+    <w:lsdException w:name="Colorful Grid Accent 6" w:semiHidden="0" w:uiPriority="73" w:unhideWhenUsed="0"/>
+    <w:lsdException w:name="Subtle Emphasis" w:semiHidden="0" w:uiPriority="19" w:unhideWhenUsed="0" w:qFormat="1"/>
+    <w:lsdException w:name="Intense Emphasis" w:semiHidden="0" w:uiPriority="21" w:unhideWhenUsed="0" w:qFormat="1"/>
+    <w:lsdException w:name="Subtle Reference" w:semiHidden="0" w:uiPriority="31" w:unhideWhenUsed="0" w:qFormat="1"/>
+    <w:lsdException w:name="Intense Reference" w:semiHidden="0" w:uiPriority="32" w:unhideWhenUsed="0" w:qFormat="1"/>
+    <w:lsdException w:name="Book Title" w:semiHidden="0" w:uiPriority="33" w:unhideWhenUsed="0" w:qFormat="1"/>
+    <w:lsdException w:name="Bibliography" w:uiPriority="37"/>
+    <w:lsdException w:name="TOC Heading" w:uiPriority="39" w:qFormat="1"/>
+  </w:latentStyles>
+  <w:style w:type="paragraph" w:default="1" w:styleId="Standard">
+    <w:name w:val="Normal"/>
+    <w:qFormat/>
+  </w:style>
+  <w:style w:type="character" w:default="1" w:styleId="Absatzstandardschriftart">
+    <w:name w:val="Default Paragraph Font"/>
+    <w:uiPriority w:val="1"/>
+    <w:semiHidden/>
+    <w:unhideWhenUsed/>
+  </w:style>
+  <w:style w:type="table" w:default="1" w:styleId="NormaleTabelle">
+    <w:name w:val="Normal Table"/>
+    <w:uiPriority w:val="99"/>
+    <w:semiHidden/>
+    <w:unhideWhenUsed/>
+    <w:tblPr>
+      <w:tblInd w:w="0" w:type="dxa"/>
+      <w:tblCellMar>
+        <w:top w:w="0" w:type="dxa"/>
+        <w:left w:w="108" w:type="dxa"/>
+        <w:bottom w:w="0" w:type="dxa"/>
+        <w:right w:w="108" w:type="dxa"/>
+      </w:tblCellMar>
+    </w:tblPr>
+  </w:style>
+  <w:style w:type="numbering" w:default="1" w:styleId="KeineListe">
+    <w:name w:val="No List"/>
+    <w:uiPriority w:val="99"/>
+    <w:semiHidden/>
+    <w:unhideWhenUsed/>
   </w:style>
 </w:styles>
 </file>
@@ -11187,54 +11301,54 @@
     </dgm:pt>
   </dgm:ptLst>
   <dgm:cxnLst>
+    <dgm:cxn modelId="{DDF199B7-5B66-4A67-9A0E-F7CB4A1AD9C6}" type="presOf" srcId="{37B53EE1-B8F5-48C1-907D-4089D000F9BF}" destId="{C15B08E9-6E27-4E1D-A347-C2F8520F07A4}" srcOrd="0" destOrd="0" presId="urn:microsoft.com/office/officeart/2005/8/layout/lProcess2"/>
+    <dgm:cxn modelId="{137A941A-2BD0-4806-8E45-7737EB410DE3}" srcId="{3AF9875B-A3FA-4CD7-833C-CF0EA722FC93}" destId="{74C6D63D-6637-41A8-98A8-4EA60C26C7BC}" srcOrd="1" destOrd="0" parTransId="{0B5602E0-8AFC-4921-8767-D02F6E91EBFC}" sibTransId="{1A6F0504-A7E1-49B9-8E5C-5B5C7050687D}"/>
+    <dgm:cxn modelId="{872D43F9-AB0D-47F1-8BA3-BD82FF457D07}" type="presOf" srcId="{1DE85460-686D-4D49-8D62-665A09E4CB74}" destId="{78A26383-222A-48ED-9EE5-067151359E00}" srcOrd="0" destOrd="0" presId="urn:microsoft.com/office/officeart/2005/8/layout/lProcess2"/>
+    <dgm:cxn modelId="{0CAA9A68-8CF8-4596-B2CD-D912B38F7808}" type="presOf" srcId="{0820A4CF-2EB4-470C-BB31-9FBCAF1C01FE}" destId="{DE67B349-FAA2-40D1-B14E-9148CB4E0893}" srcOrd="0" destOrd="0" presId="urn:microsoft.com/office/officeart/2005/8/layout/lProcess2"/>
+    <dgm:cxn modelId="{6B004B58-2961-4986-A160-69B2D040DB62}" srcId="{3AF9875B-A3FA-4CD7-833C-CF0EA722FC93}" destId="{CDF89528-A042-4B75-9AE9-22B94FC76594}" srcOrd="2" destOrd="0" parTransId="{DE12BEF1-0AB4-483C-B357-5BD5FD86758B}" sibTransId="{577BA658-E762-4BE8-9D84-161E0939DFB3}"/>
+    <dgm:cxn modelId="{AEDDFCCD-0F04-4F89-A404-287CB45F63D0}" srcId="{37B53EE1-B8F5-48C1-907D-4089D000F9BF}" destId="{88245608-2E72-45EC-A19D-45FF722C4E4C}" srcOrd="2" destOrd="0" parTransId="{2C4931A9-74A3-4843-AB27-528BC079EE38}" sibTransId="{F792D555-A7D8-49D9-BFF3-829D23380C4D}"/>
+    <dgm:cxn modelId="{985A97B9-8180-4230-8491-944039437107}" srcId="{37B53EE1-B8F5-48C1-907D-4089D000F9BF}" destId="{68014ED0-1186-4561-9C23-9A5937685921}" srcOrd="0" destOrd="0" parTransId="{D983AAE8-4103-41AC-B946-DAF56D25907B}" sibTransId="{76D03A8E-A7BD-482E-BB5A-37F1AC6BA7E7}"/>
+    <dgm:cxn modelId="{A9138ABB-6989-4749-915D-9DA230AB5EC3}" type="presOf" srcId="{652EA05E-D92A-43E6-9EE9-B9A9835E6F5F}" destId="{5493E364-C833-43BF-A61B-931A42E3517A}" srcOrd="0" destOrd="0" presId="urn:microsoft.com/office/officeart/2005/8/layout/lProcess2"/>
+    <dgm:cxn modelId="{73F0CCB8-A40A-4641-86C9-07FCECFD5F5A}" type="presOf" srcId="{F56FAFF1-13EA-439E-89EB-9B2D57DBAE5F}" destId="{DC98B0A3-5131-4961-A35C-1BCDE0CD43BA}" srcOrd="0" destOrd="0" presId="urn:microsoft.com/office/officeart/2005/8/layout/lProcess2"/>
+    <dgm:cxn modelId="{2A235BD2-72A7-4F62-AF08-9BD33D6279DA}" srcId="{6E372597-640F-4B5E-8066-5FE5DBEC3760}" destId="{F56FAFF1-13EA-439E-89EB-9B2D57DBAE5F}" srcOrd="1" destOrd="0" parTransId="{D755499C-4FFA-49C5-8DAF-85CD9D5C11EF}" sibTransId="{ACB39A0B-75C3-4FAC-9C81-05918835B999}"/>
+    <dgm:cxn modelId="{E131EB39-9FD7-4578-9A8A-49DCE0288951}" type="presOf" srcId="{030F922C-89A1-4480-A273-E76497CE8990}" destId="{320458BA-7DF4-4B8E-97A9-63D80EFEEF0D}" srcOrd="0" destOrd="0" presId="urn:microsoft.com/office/officeart/2005/8/layout/lProcess2"/>
+    <dgm:cxn modelId="{56ABE6AF-DBBC-4D14-B18D-607F224CA1B6}" srcId="{3AF9875B-A3FA-4CD7-833C-CF0EA722FC93}" destId="{F0CB746B-3BBA-4561-B785-9BF9CF23E8BB}" srcOrd="4" destOrd="0" parTransId="{FF383516-F381-4105-B7D6-4A679ECE02DF}" sibTransId="{24B68E9D-CE13-455B-B6EA-17DD2953D52F}"/>
+    <dgm:cxn modelId="{9AFB26B3-5A6D-4114-8029-B5C43195751C}" type="presOf" srcId="{3AF9875B-A3FA-4CD7-833C-CF0EA722FC93}" destId="{A9288A7C-4BA8-45B1-97F9-60B1EF3613DE}" srcOrd="0" destOrd="0" presId="urn:microsoft.com/office/officeart/2005/8/layout/lProcess2"/>
+    <dgm:cxn modelId="{E85270D6-4505-4D17-867C-1F4C5C6D8BEA}" type="presOf" srcId="{672E9EC6-1F4F-480F-A116-6C6017C2777C}" destId="{AEEDF5A4-A814-4C83-816B-A3FEBE22D09D}" srcOrd="1" destOrd="0" presId="urn:microsoft.com/office/officeart/2005/8/layout/lProcess2"/>
+    <dgm:cxn modelId="{FB1EDFCB-5C76-4B81-BA63-7E000380EC70}" srcId="{672E9EC6-1F4F-480F-A116-6C6017C2777C}" destId="{030F922C-89A1-4480-A273-E76497CE8990}" srcOrd="1" destOrd="0" parTransId="{B8862A08-0D96-45D8-90ED-10D3958F365E}" sibTransId="{005F2076-416C-41CB-92DB-9E3DD9CFECE2}"/>
+    <dgm:cxn modelId="{E7B95156-CBAD-4FE2-8DB0-8069C7F404A5}" srcId="{6E372597-640F-4B5E-8066-5FE5DBEC3760}" destId="{0820A4CF-2EB4-470C-BB31-9FBCAF1C01FE}" srcOrd="0" destOrd="0" parTransId="{4E6D544A-A109-4B81-9B63-E63431B57917}" sibTransId="{DFFDBC70-A84B-45B1-B354-1D0033BC4CB2}"/>
+    <dgm:cxn modelId="{21AF460D-1A5D-4FF5-88D2-66888B43F00B}" srcId="{6E12A863-A57A-4673-A908-A43F8679941E}" destId="{672E9EC6-1F4F-480F-A116-6C6017C2777C}" srcOrd="0" destOrd="0" parTransId="{6A3EE9A5-3EB4-488A-B3F8-5C9BEECAB88A}" sibTransId="{2C9E5A15-955F-42EA-976B-24C820233757}"/>
+    <dgm:cxn modelId="{F0C6F0B9-C758-49FA-B542-B0711751AA07}" type="presOf" srcId="{9CC2B91C-B3F2-41CF-B751-DFBC2E917194}" destId="{13B18D13-E09B-4956-AA83-E75113BE3AB9}" srcOrd="0" destOrd="0" presId="urn:microsoft.com/office/officeart/2005/8/layout/lProcess2"/>
+    <dgm:cxn modelId="{4392F0F3-729A-4F48-B494-E225FBE580F8}" type="presOf" srcId="{B7D6589A-4567-409B-B5FE-51905194E91E}" destId="{15E0A517-170B-43C8-9931-CE30EFBB1AC9}" srcOrd="0" destOrd="0" presId="urn:microsoft.com/office/officeart/2005/8/layout/lProcess2"/>
+    <dgm:cxn modelId="{9B57C882-2FC5-468F-A500-C7708EDF42C5}" srcId="{6E12A863-A57A-4673-A908-A43F8679941E}" destId="{6E372597-640F-4B5E-8066-5FE5DBEC3760}" srcOrd="1" destOrd="0" parTransId="{5C8B1242-5013-418C-9CEB-51CC127E1ECC}" sibTransId="{F73BFB2E-7015-4F12-ABF6-79B1A41974D6}"/>
+    <dgm:cxn modelId="{40C653AD-8F22-483A-9624-589E81B10A9D}" type="presOf" srcId="{6E12A863-A57A-4673-A908-A43F8679941E}" destId="{2B2E97B4-AA77-4638-85D9-4E5B99F1936F}" srcOrd="0" destOrd="0" presId="urn:microsoft.com/office/officeart/2005/8/layout/lProcess2"/>
+    <dgm:cxn modelId="{D7356EB3-811E-4228-BD4A-9D94F2CC9032}" type="presOf" srcId="{B7D6589A-4567-409B-B5FE-51905194E91E}" destId="{FE1653AC-DAE5-4641-91CA-B2D75C3C4B37}" srcOrd="1" destOrd="0" presId="urn:microsoft.com/office/officeart/2005/8/layout/lProcess2"/>
+    <dgm:cxn modelId="{4BF4C461-A84F-48F1-B737-CBC0A7350850}" type="presOf" srcId="{B15F0D0D-728A-4C7E-AA23-07A102504882}" destId="{EBF89473-3A1A-4504-8554-1E0C1E40889F}" srcOrd="0" destOrd="0" presId="urn:microsoft.com/office/officeart/2005/8/layout/lProcess2"/>
+    <dgm:cxn modelId="{20BE2851-ECA8-487C-A3EB-E51BFEB62478}" type="presOf" srcId="{B3DE97A1-BCA4-43CE-B491-A86358BE8695}" destId="{0E349B8F-BD4D-47A4-915F-2ABC19B69332}" srcOrd="0" destOrd="0" presId="urn:microsoft.com/office/officeart/2005/8/layout/lProcess2"/>
+    <dgm:cxn modelId="{AB25F6FD-B2CB-4E6D-AFC9-8FC9675768ED}" type="presOf" srcId="{74C6D63D-6637-41A8-98A8-4EA60C26C7BC}" destId="{91B6751E-6E26-4F96-8ADD-0DD4B0A2262F}" srcOrd="0" destOrd="0" presId="urn:microsoft.com/office/officeart/2005/8/layout/lProcess2"/>
+    <dgm:cxn modelId="{66E657E3-2025-43FD-A064-C06DD6A25AA8}" srcId="{B7D6589A-4567-409B-B5FE-51905194E91E}" destId="{1DE85460-686D-4D49-8D62-665A09E4CB74}" srcOrd="0" destOrd="0" parTransId="{5E33DFF7-A372-46B4-A86C-3105005AC19B}" sibTransId="{30F47CB9-CBE3-45F4-8321-B3B59385E452}"/>
+    <dgm:cxn modelId="{0ADCE989-0488-47DE-9A27-B7027596313C}" type="presOf" srcId="{C73E3D7B-A538-47AE-92AD-3914E19FAEA4}" destId="{7F543FB3-A72C-4220-9C13-90BEAB911DD2}" srcOrd="0" destOrd="0" presId="urn:microsoft.com/office/officeart/2005/8/layout/lProcess2"/>
     <dgm:cxn modelId="{D19A6E62-1E4C-4CED-81F6-6F29B73C52F8}" type="presOf" srcId="{37B53EE1-B8F5-48C1-907D-4089D000F9BF}" destId="{A942BBEB-23DB-483D-9D07-1701756E4C28}" srcOrd="1" destOrd="0" presId="urn:microsoft.com/office/officeart/2005/8/layout/lProcess2"/>
-    <dgm:cxn modelId="{73F0CCB8-A40A-4641-86C9-07FCECFD5F5A}" type="presOf" srcId="{F56FAFF1-13EA-439E-89EB-9B2D57DBAE5F}" destId="{DC98B0A3-5131-4961-A35C-1BCDE0CD43BA}" srcOrd="0" destOrd="0" presId="urn:microsoft.com/office/officeart/2005/8/layout/lProcess2"/>
-    <dgm:cxn modelId="{4392F0F3-729A-4F48-B494-E225FBE580F8}" type="presOf" srcId="{B7D6589A-4567-409B-B5FE-51905194E91E}" destId="{15E0A517-170B-43C8-9931-CE30EFBB1AC9}" srcOrd="0" destOrd="0" presId="urn:microsoft.com/office/officeart/2005/8/layout/lProcess2"/>
+    <dgm:cxn modelId="{EDE65E41-C296-4302-82EE-99665A0FD8C0}" srcId="{6E12A863-A57A-4673-A908-A43F8679941E}" destId="{37B53EE1-B8F5-48C1-907D-4089D000F9BF}" srcOrd="2" destOrd="0" parTransId="{3552DBFA-E2BE-4A2E-9601-63BA7E30A91C}" sibTransId="{FB782925-4A57-4198-BA3F-5B028783D729}"/>
     <dgm:cxn modelId="{B957A8BB-145B-4825-B484-9E3D4477CCF2}" srcId="{6E12A863-A57A-4673-A908-A43F8679941E}" destId="{3AF9875B-A3FA-4CD7-833C-CF0EA722FC93}" srcOrd="3" destOrd="0" parTransId="{CBF868FD-AC8C-4742-8B4E-A0814804D81D}" sibTransId="{0574FA96-E97B-479D-8FB5-21AC39BD537E}"/>
-    <dgm:cxn modelId="{2DE2EDCD-2FB6-44D6-99FF-21D8F8B9506B}" type="presOf" srcId="{6E372597-640F-4B5E-8066-5FE5DBEC3760}" destId="{A9AFD580-796F-4C88-BEBD-2899E2CB8CF8}" srcOrd="1" destOrd="0" presId="urn:microsoft.com/office/officeart/2005/8/layout/lProcess2"/>
-    <dgm:cxn modelId="{DD1AFD90-0EC4-42E9-A79D-450705EA6D10}" type="presOf" srcId="{3AF9875B-A3FA-4CD7-833C-CF0EA722FC93}" destId="{10CFEBDB-B15F-4382-99F8-22A64792D050}" srcOrd="1" destOrd="0" presId="urn:microsoft.com/office/officeart/2005/8/layout/lProcess2"/>
-    <dgm:cxn modelId="{D7356EB3-811E-4228-BD4A-9D94F2CC9032}" type="presOf" srcId="{B7D6589A-4567-409B-B5FE-51905194E91E}" destId="{FE1653AC-DAE5-4641-91CA-B2D75C3C4B37}" srcOrd="1" destOrd="0" presId="urn:microsoft.com/office/officeart/2005/8/layout/lProcess2"/>
-    <dgm:cxn modelId="{0CAA9A68-8CF8-4596-B2CD-D912B38F7808}" type="presOf" srcId="{0820A4CF-2EB4-470C-BB31-9FBCAF1C01FE}" destId="{DE67B349-FAA2-40D1-B14E-9148CB4E0893}" srcOrd="0" destOrd="0" presId="urn:microsoft.com/office/officeart/2005/8/layout/lProcess2"/>
-    <dgm:cxn modelId="{9B57C882-2FC5-468F-A500-C7708EDF42C5}" srcId="{6E12A863-A57A-4673-A908-A43F8679941E}" destId="{6E372597-640F-4B5E-8066-5FE5DBEC3760}" srcOrd="1" destOrd="0" parTransId="{5C8B1242-5013-418C-9CEB-51CC127E1ECC}" sibTransId="{F73BFB2E-7015-4F12-ABF6-79B1A41974D6}"/>
-    <dgm:cxn modelId="{E131EB39-9FD7-4578-9A8A-49DCE0288951}" type="presOf" srcId="{030F922C-89A1-4480-A273-E76497CE8990}" destId="{320458BA-7DF4-4B8E-97A9-63D80EFEEF0D}" srcOrd="0" destOrd="0" presId="urn:microsoft.com/office/officeart/2005/8/layout/lProcess2"/>
-    <dgm:cxn modelId="{872D43F9-AB0D-47F1-8BA3-BD82FF457D07}" type="presOf" srcId="{1DE85460-686D-4D49-8D62-665A09E4CB74}" destId="{78A26383-222A-48ED-9EE5-067151359E00}" srcOrd="0" destOrd="0" presId="urn:microsoft.com/office/officeart/2005/8/layout/lProcess2"/>
+    <dgm:cxn modelId="{77EB987A-92CB-4EA5-A73C-BFE81127B18E}" srcId="{6E372597-640F-4B5E-8066-5FE5DBEC3760}" destId="{B3DE97A1-BCA4-43CE-B491-A86358BE8695}" srcOrd="2" destOrd="0" parTransId="{A82917A3-65F2-491E-A004-85A1303552E8}" sibTransId="{27E64FA2-17DE-472A-B518-5608928E82B1}"/>
+    <dgm:cxn modelId="{0C64E58B-8960-4A9C-AD48-358176364478}" type="presOf" srcId="{35AD0E0E-3AAA-4843-AD2B-F6D71E6D331B}" destId="{55E94753-00FE-4037-9DEA-CFCB387C9DAF}" srcOrd="0" destOrd="0" presId="urn:microsoft.com/office/officeart/2005/8/layout/lProcess2"/>
+    <dgm:cxn modelId="{CA0510FC-06D1-432B-87B4-596BF349F20E}" srcId="{B7D6589A-4567-409B-B5FE-51905194E91E}" destId="{9CC2B91C-B3F2-41CF-B751-DFBC2E917194}" srcOrd="1" destOrd="0" parTransId="{7C195289-941D-4FDF-BB90-08AED894DA75}" sibTransId="{A7CAB267-5AFD-4F2A-BD13-BA7D2D946C5D}"/>
+    <dgm:cxn modelId="{06B2E944-AD37-4E82-A8B1-DEFD28612C69}" type="presOf" srcId="{CDF89528-A042-4B75-9AE9-22B94FC76594}" destId="{CB582365-4C0B-4665-A73F-488590B5F6B5}" srcOrd="0" destOrd="0" presId="urn:microsoft.com/office/officeart/2005/8/layout/lProcess2"/>
     <dgm:cxn modelId="{1826C0BC-7DEE-4067-9504-EF45C0F8C368}" type="presOf" srcId="{672E9EC6-1F4F-480F-A116-6C6017C2777C}" destId="{38FFA4B0-AC72-4A3B-9D20-3ED1DDB5884F}" srcOrd="0" destOrd="0" presId="urn:microsoft.com/office/officeart/2005/8/layout/lProcess2"/>
+    <dgm:cxn modelId="{9675F1FF-A478-492B-8A34-FE53A9ECD6EB}" srcId="{672E9EC6-1F4F-480F-A116-6C6017C2777C}" destId="{C73E3D7B-A538-47AE-92AD-3914E19FAEA4}" srcOrd="2" destOrd="0" parTransId="{F4601BE5-1CD3-46ED-9FF4-AFBE2408A4C8}" sibTransId="{D997D54D-734D-4453-935C-DBB1D02689BB}"/>
     <dgm:cxn modelId="{02B96710-1DE2-4F15-9DBC-9CDD12012E94}" type="presOf" srcId="{32644440-6390-4ACD-99FA-7CB01266CD6C}" destId="{0B721170-829C-46CA-AEC0-73E531447D7E}" srcOrd="0" destOrd="0" presId="urn:microsoft.com/office/officeart/2005/8/layout/lProcess2"/>
     <dgm:cxn modelId="{13869749-B258-491B-A6C0-D67C5DF1B130}" srcId="{6E12A863-A57A-4673-A908-A43F8679941E}" destId="{B7D6589A-4567-409B-B5FE-51905194E91E}" srcOrd="4" destOrd="0" parTransId="{E5D95A97-CBB0-4CC1-8C12-C12EA8D98808}" sibTransId="{97BC6B2C-7684-4691-B2B6-7B5ACE9619DA}"/>
+    <dgm:cxn modelId="{DD1AFD90-0EC4-42E9-A79D-450705EA6D10}" type="presOf" srcId="{3AF9875B-A3FA-4CD7-833C-CF0EA722FC93}" destId="{10CFEBDB-B15F-4382-99F8-22A64792D050}" srcOrd="1" destOrd="0" presId="urn:microsoft.com/office/officeart/2005/8/layout/lProcess2"/>
+    <dgm:cxn modelId="{D19CA6FC-57B3-42FE-ABA7-3782A4C43CAD}" type="presOf" srcId="{68014ED0-1186-4561-9C23-9A5937685921}" destId="{99DFCC8D-3A39-4950-8EEC-7DDE678F44E5}" srcOrd="0" destOrd="0" presId="urn:microsoft.com/office/officeart/2005/8/layout/lProcess2"/>
+    <dgm:cxn modelId="{18E6BB60-AD8D-4826-BC95-FE2FDE51F042}" srcId="{3AF9875B-A3FA-4CD7-833C-CF0EA722FC93}" destId="{B15F0D0D-728A-4C7E-AA23-07A102504882}" srcOrd="3" destOrd="0" parTransId="{66D3DD89-9203-4722-B897-263F2B18E2A4}" sibTransId="{624CF695-5161-4BB8-BBE1-1900C7554B07}"/>
+    <dgm:cxn modelId="{069CBCD3-9AD4-46BE-B571-60EDE0E922D3}" type="presOf" srcId="{F0CB746B-3BBA-4561-B785-9BF9CF23E8BB}" destId="{DF3AF604-8623-48DD-9342-6CDFBC592F8C}" srcOrd="0" destOrd="0" presId="urn:microsoft.com/office/officeart/2005/8/layout/lProcess2"/>
+    <dgm:cxn modelId="{5AC96F82-A640-4D3D-B886-9C26FC93327B}" srcId="{3AF9875B-A3FA-4CD7-833C-CF0EA722FC93}" destId="{35AD0E0E-3AAA-4843-AD2B-F6D71E6D331B}" srcOrd="0" destOrd="0" parTransId="{6F8E325B-F703-4528-9CA2-3E800638C0ED}" sibTransId="{4DDEF4D7-ED95-49FE-AC05-6A917F9E4CDC}"/>
+    <dgm:cxn modelId="{674D258A-E1B8-4D08-82FE-C958523F844D}" srcId="{37B53EE1-B8F5-48C1-907D-4089D000F9BF}" destId="{652EA05E-D92A-43E6-9EE9-B9A9835E6F5F}" srcOrd="1" destOrd="0" parTransId="{BB7DD7BC-9D7D-4FEE-B914-8991C00107D4}" sibTransId="{5A8CEC16-A145-42B2-9EE2-F2FE991E7742}"/>
+    <dgm:cxn modelId="{2DE2EDCD-2FB6-44D6-99FF-21D8F8B9506B}" type="presOf" srcId="{6E372597-640F-4B5E-8066-5FE5DBEC3760}" destId="{A9AFD580-796F-4C88-BEBD-2899E2CB8CF8}" srcOrd="1" destOrd="0" presId="urn:microsoft.com/office/officeart/2005/8/layout/lProcess2"/>
+    <dgm:cxn modelId="{ED0D1CBC-2680-4217-87A0-BD2BC630F79B}" type="presOf" srcId="{88245608-2E72-45EC-A19D-45FF722C4E4C}" destId="{30356130-7B2A-487A-8DA6-CB3582D8CD9A}" srcOrd="0" destOrd="0" presId="urn:microsoft.com/office/officeart/2005/8/layout/lProcess2"/>
     <dgm:cxn modelId="{08DF8D67-F6D5-4B75-81C2-B4FC99C4B031}" srcId="{672E9EC6-1F4F-480F-A116-6C6017C2777C}" destId="{32644440-6390-4ACD-99FA-7CB01266CD6C}" srcOrd="0" destOrd="0" parTransId="{1DD3F605-5287-4A82-A803-F208A19ACBA3}" sibTransId="{20BF628D-1F92-45AB-9839-0E2016A046BE}"/>
-    <dgm:cxn modelId="{A9138ABB-6989-4749-915D-9DA230AB5EC3}" type="presOf" srcId="{652EA05E-D92A-43E6-9EE9-B9A9835E6F5F}" destId="{5493E364-C833-43BF-A61B-931A42E3517A}" srcOrd="0" destOrd="0" presId="urn:microsoft.com/office/officeart/2005/8/layout/lProcess2"/>
-    <dgm:cxn modelId="{AB25F6FD-B2CB-4E6D-AFC9-8FC9675768ED}" type="presOf" srcId="{74C6D63D-6637-41A8-98A8-4EA60C26C7BC}" destId="{91B6751E-6E26-4F96-8ADD-0DD4B0A2262F}" srcOrd="0" destOrd="0" presId="urn:microsoft.com/office/officeart/2005/8/layout/lProcess2"/>
-    <dgm:cxn modelId="{F0C6F0B9-C758-49FA-B542-B0711751AA07}" type="presOf" srcId="{9CC2B91C-B3F2-41CF-B751-DFBC2E917194}" destId="{13B18D13-E09B-4956-AA83-E75113BE3AB9}" srcOrd="0" destOrd="0" presId="urn:microsoft.com/office/officeart/2005/8/layout/lProcess2"/>
-    <dgm:cxn modelId="{AEDDFCCD-0F04-4F89-A404-287CB45F63D0}" srcId="{37B53EE1-B8F5-48C1-907D-4089D000F9BF}" destId="{88245608-2E72-45EC-A19D-45FF722C4E4C}" srcOrd="2" destOrd="0" parTransId="{2C4931A9-74A3-4843-AB27-528BC079EE38}" sibTransId="{F792D555-A7D8-49D9-BFF3-829D23380C4D}"/>
-    <dgm:cxn modelId="{069CBCD3-9AD4-46BE-B571-60EDE0E922D3}" type="presOf" srcId="{F0CB746B-3BBA-4561-B785-9BF9CF23E8BB}" destId="{DF3AF604-8623-48DD-9342-6CDFBC592F8C}" srcOrd="0" destOrd="0" presId="urn:microsoft.com/office/officeart/2005/8/layout/lProcess2"/>
-    <dgm:cxn modelId="{137A941A-2BD0-4806-8E45-7737EB410DE3}" srcId="{3AF9875B-A3FA-4CD7-833C-CF0EA722FC93}" destId="{74C6D63D-6637-41A8-98A8-4EA60C26C7BC}" srcOrd="1" destOrd="0" parTransId="{0B5602E0-8AFC-4921-8767-D02F6E91EBFC}" sibTransId="{1A6F0504-A7E1-49B9-8E5C-5B5C7050687D}"/>
-    <dgm:cxn modelId="{9AFB26B3-5A6D-4114-8029-B5C43195751C}" type="presOf" srcId="{3AF9875B-A3FA-4CD7-833C-CF0EA722FC93}" destId="{A9288A7C-4BA8-45B1-97F9-60B1EF3613DE}" srcOrd="0" destOrd="0" presId="urn:microsoft.com/office/officeart/2005/8/layout/lProcess2"/>
-    <dgm:cxn modelId="{674D258A-E1B8-4D08-82FE-C958523F844D}" srcId="{37B53EE1-B8F5-48C1-907D-4089D000F9BF}" destId="{652EA05E-D92A-43E6-9EE9-B9A9835E6F5F}" srcOrd="1" destOrd="0" parTransId="{BB7DD7BC-9D7D-4FEE-B914-8991C00107D4}" sibTransId="{5A8CEC16-A145-42B2-9EE2-F2FE991E7742}"/>
-    <dgm:cxn modelId="{985A97B9-8180-4230-8491-944039437107}" srcId="{37B53EE1-B8F5-48C1-907D-4089D000F9BF}" destId="{68014ED0-1186-4561-9C23-9A5937685921}" srcOrd="0" destOrd="0" parTransId="{D983AAE8-4103-41AC-B946-DAF56D25907B}" sibTransId="{76D03A8E-A7BD-482E-BB5A-37F1AC6BA7E7}"/>
-    <dgm:cxn modelId="{56ABE6AF-DBBC-4D14-B18D-607F224CA1B6}" srcId="{3AF9875B-A3FA-4CD7-833C-CF0EA722FC93}" destId="{F0CB746B-3BBA-4561-B785-9BF9CF23E8BB}" srcOrd="4" destOrd="0" parTransId="{FF383516-F381-4105-B7D6-4A679ECE02DF}" sibTransId="{24B68E9D-CE13-455B-B6EA-17DD2953D52F}"/>
-    <dgm:cxn modelId="{06B2E944-AD37-4E82-A8B1-DEFD28612C69}" type="presOf" srcId="{CDF89528-A042-4B75-9AE9-22B94FC76594}" destId="{CB582365-4C0B-4665-A73F-488590B5F6B5}" srcOrd="0" destOrd="0" presId="urn:microsoft.com/office/officeart/2005/8/layout/lProcess2"/>
-    <dgm:cxn modelId="{66E657E3-2025-43FD-A064-C06DD6A25AA8}" srcId="{B7D6589A-4567-409B-B5FE-51905194E91E}" destId="{1DE85460-686D-4D49-8D62-665A09E4CB74}" srcOrd="0" destOrd="0" parTransId="{5E33DFF7-A372-46B4-A86C-3105005AC19B}" sibTransId="{30F47CB9-CBE3-45F4-8321-B3B59385E452}"/>
-    <dgm:cxn modelId="{20BE2851-ECA8-487C-A3EB-E51BFEB62478}" type="presOf" srcId="{B3DE97A1-BCA4-43CE-B491-A86358BE8695}" destId="{0E349B8F-BD4D-47A4-915F-2ABC19B69332}" srcOrd="0" destOrd="0" presId="urn:microsoft.com/office/officeart/2005/8/layout/lProcess2"/>
-    <dgm:cxn modelId="{ED0D1CBC-2680-4217-87A0-BD2BC630F79B}" type="presOf" srcId="{88245608-2E72-45EC-A19D-45FF722C4E4C}" destId="{30356130-7B2A-487A-8DA6-CB3582D8CD9A}" srcOrd="0" destOrd="0" presId="urn:microsoft.com/office/officeart/2005/8/layout/lProcess2"/>
-    <dgm:cxn modelId="{0C64E58B-8960-4A9C-AD48-358176364478}" type="presOf" srcId="{35AD0E0E-3AAA-4843-AD2B-F6D71E6D331B}" destId="{55E94753-00FE-4037-9DEA-CFCB387C9DAF}" srcOrd="0" destOrd="0" presId="urn:microsoft.com/office/officeart/2005/8/layout/lProcess2"/>
-    <dgm:cxn modelId="{0ADCE989-0488-47DE-9A27-B7027596313C}" type="presOf" srcId="{C73E3D7B-A538-47AE-92AD-3914E19FAEA4}" destId="{7F543FB3-A72C-4220-9C13-90BEAB911DD2}" srcOrd="0" destOrd="0" presId="urn:microsoft.com/office/officeart/2005/8/layout/lProcess2"/>
-    <dgm:cxn modelId="{21AF460D-1A5D-4FF5-88D2-66888B43F00B}" srcId="{6E12A863-A57A-4673-A908-A43F8679941E}" destId="{672E9EC6-1F4F-480F-A116-6C6017C2777C}" srcOrd="0" destOrd="0" parTransId="{6A3EE9A5-3EB4-488A-B3F8-5C9BEECAB88A}" sibTransId="{2C9E5A15-955F-42EA-976B-24C820233757}"/>
-    <dgm:cxn modelId="{E7B95156-CBAD-4FE2-8DB0-8069C7F404A5}" srcId="{6E372597-640F-4B5E-8066-5FE5DBEC3760}" destId="{0820A4CF-2EB4-470C-BB31-9FBCAF1C01FE}" srcOrd="0" destOrd="0" parTransId="{4E6D544A-A109-4B81-9B63-E63431B57917}" sibTransId="{DFFDBC70-A84B-45B1-B354-1D0033BC4CB2}"/>
-    <dgm:cxn modelId="{D19CA6FC-57B3-42FE-ABA7-3782A4C43CAD}" type="presOf" srcId="{68014ED0-1186-4561-9C23-9A5937685921}" destId="{99DFCC8D-3A39-4950-8EEC-7DDE678F44E5}" srcOrd="0" destOrd="0" presId="urn:microsoft.com/office/officeart/2005/8/layout/lProcess2"/>
-    <dgm:cxn modelId="{40C653AD-8F22-483A-9624-589E81B10A9D}" type="presOf" srcId="{6E12A863-A57A-4673-A908-A43F8679941E}" destId="{2B2E97B4-AA77-4638-85D9-4E5B99F1936F}" srcOrd="0" destOrd="0" presId="urn:microsoft.com/office/officeart/2005/8/layout/lProcess2"/>
-    <dgm:cxn modelId="{9675F1FF-A478-492B-8A34-FE53A9ECD6EB}" srcId="{672E9EC6-1F4F-480F-A116-6C6017C2777C}" destId="{C73E3D7B-A538-47AE-92AD-3914E19FAEA4}" srcOrd="2" destOrd="0" parTransId="{F4601BE5-1CD3-46ED-9FF4-AFBE2408A4C8}" sibTransId="{D997D54D-734D-4453-935C-DBB1D02689BB}"/>
-    <dgm:cxn modelId="{6B004B58-2961-4986-A160-69B2D040DB62}" srcId="{3AF9875B-A3FA-4CD7-833C-CF0EA722FC93}" destId="{CDF89528-A042-4B75-9AE9-22B94FC76594}" srcOrd="2" destOrd="0" parTransId="{DE12BEF1-0AB4-483C-B357-5BD5FD86758B}" sibTransId="{577BA658-E762-4BE8-9D84-161E0939DFB3}"/>
-    <dgm:cxn modelId="{5AC96F82-A640-4D3D-B886-9C26FC93327B}" srcId="{3AF9875B-A3FA-4CD7-833C-CF0EA722FC93}" destId="{35AD0E0E-3AAA-4843-AD2B-F6D71E6D331B}" srcOrd="0" destOrd="0" parTransId="{6F8E325B-F703-4528-9CA2-3E800638C0ED}" sibTransId="{4DDEF4D7-ED95-49FE-AC05-6A917F9E4CDC}"/>
     <dgm:cxn modelId="{505B5E87-19D6-4BBD-AF38-318DEAA2D2D5}" type="presOf" srcId="{6E372597-640F-4B5E-8066-5FE5DBEC3760}" destId="{E4BA3EBE-3BD8-42E8-8144-955CCFC6298A}" srcOrd="0" destOrd="0" presId="urn:microsoft.com/office/officeart/2005/8/layout/lProcess2"/>
-    <dgm:cxn modelId="{CA0510FC-06D1-432B-87B4-596BF349F20E}" srcId="{B7D6589A-4567-409B-B5FE-51905194E91E}" destId="{9CC2B91C-B3F2-41CF-B751-DFBC2E917194}" srcOrd="1" destOrd="0" parTransId="{7C195289-941D-4FDF-BB90-08AED894DA75}" sibTransId="{A7CAB267-5AFD-4F2A-BD13-BA7D2D946C5D}"/>
-    <dgm:cxn modelId="{2A235BD2-72A7-4F62-AF08-9BD33D6279DA}" srcId="{6E372597-640F-4B5E-8066-5FE5DBEC3760}" destId="{F56FAFF1-13EA-439E-89EB-9B2D57DBAE5F}" srcOrd="1" destOrd="0" parTransId="{D755499C-4FFA-49C5-8DAF-85CD9D5C11EF}" sibTransId="{ACB39A0B-75C3-4FAC-9C81-05918835B999}"/>
-    <dgm:cxn modelId="{18E6BB60-AD8D-4826-BC95-FE2FDE51F042}" srcId="{3AF9875B-A3FA-4CD7-833C-CF0EA722FC93}" destId="{B15F0D0D-728A-4C7E-AA23-07A102504882}" srcOrd="3" destOrd="0" parTransId="{66D3DD89-9203-4722-B897-263F2B18E2A4}" sibTransId="{624CF695-5161-4BB8-BBE1-1900C7554B07}"/>
-    <dgm:cxn modelId="{FB1EDFCB-5C76-4B81-BA63-7E000380EC70}" srcId="{672E9EC6-1F4F-480F-A116-6C6017C2777C}" destId="{030F922C-89A1-4480-A273-E76497CE8990}" srcOrd="1" destOrd="0" parTransId="{B8862A08-0D96-45D8-90ED-10D3958F365E}" sibTransId="{005F2076-416C-41CB-92DB-9E3DD9CFECE2}"/>
-    <dgm:cxn modelId="{4BF4C461-A84F-48F1-B737-CBC0A7350850}" type="presOf" srcId="{B15F0D0D-728A-4C7E-AA23-07A102504882}" destId="{EBF89473-3A1A-4504-8554-1E0C1E40889F}" srcOrd="0" destOrd="0" presId="urn:microsoft.com/office/officeart/2005/8/layout/lProcess2"/>
-    <dgm:cxn modelId="{EDE65E41-C296-4302-82EE-99665A0FD8C0}" srcId="{6E12A863-A57A-4673-A908-A43F8679941E}" destId="{37B53EE1-B8F5-48C1-907D-4089D000F9BF}" srcOrd="2" destOrd="0" parTransId="{3552DBFA-E2BE-4A2E-9601-63BA7E30A91C}" sibTransId="{FB782925-4A57-4198-BA3F-5B028783D729}"/>
-    <dgm:cxn modelId="{DDF199B7-5B66-4A67-9A0E-F7CB4A1AD9C6}" type="presOf" srcId="{37B53EE1-B8F5-48C1-907D-4089D000F9BF}" destId="{C15B08E9-6E27-4E1D-A347-C2F8520F07A4}" srcOrd="0" destOrd="0" presId="urn:microsoft.com/office/officeart/2005/8/layout/lProcess2"/>
-    <dgm:cxn modelId="{E85270D6-4505-4D17-867C-1F4C5C6D8BEA}" type="presOf" srcId="{672E9EC6-1F4F-480F-A116-6C6017C2777C}" destId="{AEEDF5A4-A814-4C83-816B-A3FEBE22D09D}" srcOrd="1" destOrd="0" presId="urn:microsoft.com/office/officeart/2005/8/layout/lProcess2"/>
-    <dgm:cxn modelId="{77EB987A-92CB-4EA5-A73C-BFE81127B18E}" srcId="{6E372597-640F-4B5E-8066-5FE5DBEC3760}" destId="{B3DE97A1-BCA4-43CE-B491-A86358BE8695}" srcOrd="2" destOrd="0" parTransId="{A82917A3-65F2-491E-A004-85A1303552E8}" sibTransId="{27E64FA2-17DE-472A-B518-5608928E82B1}"/>
     <dgm:cxn modelId="{B45F0850-588C-4E90-9240-125F564ABF0B}" type="presParOf" srcId="{2B2E97B4-AA77-4638-85D9-4E5B99F1936F}" destId="{8C5A67DA-2C2E-4E26-8627-861CC9B0F497}" srcOrd="0" destOrd="0" presId="urn:microsoft.com/office/officeart/2005/8/layout/lProcess2"/>
     <dgm:cxn modelId="{20FC9226-2CBD-4185-992C-4C2F238D27EF}" type="presParOf" srcId="{8C5A67DA-2C2E-4E26-8627-861CC9B0F497}" destId="{38FFA4B0-AC72-4A3B-9D20-3ED1DDB5884F}" srcOrd="0" destOrd="0" presId="urn:microsoft.com/office/officeart/2005/8/layout/lProcess2"/>
     <dgm:cxn modelId="{5086D3B6-42FE-4998-B173-640E05FE8B73}" type="presParOf" srcId="{8C5A67DA-2C2E-4E26-8627-861CC9B0F497}" destId="{AEEDF5A4-A814-4C83-816B-A3FEBE22D09D}" srcOrd="1" destOrd="0" presId="urn:microsoft.com/office/officeart/2005/8/layout/lProcess2"/>
@@ -11296,7 +11410,7 @@
   <dgm:whole/>
   <dgm:extLst>
     <a:ext uri="http://schemas.microsoft.com/office/drawing/2008/diagram">
-      <dsp:dataModelExt xmlns:dsp="http://schemas.microsoft.com/office/drawing/2008/diagram" xmlns="" relId="rId12" minVer="http://schemas.openxmlformats.org/drawingml/2006/diagram"/>
+      <dsp:dataModelExt xmlns:dsp="http://schemas.microsoft.com/office/drawing/2008/diagram" relId="rId13" minVer="http://schemas.openxmlformats.org/drawingml/2006/diagram"/>
     </a:ext>
   </dgm:extLst>
 </dgm:dataModel>
@@ -11748,29 +11862,29 @@
     </dgm:pt>
   </dgm:ptLst>
   <dgm:cxnLst>
+    <dgm:cxn modelId="{A6CC8F2A-1A9C-465B-83C2-C0EB45C7576F}" type="presOf" srcId="{AD34D3EE-DCAA-415A-B77E-1CA3B9921DB6}" destId="{E39A92DA-7340-47FC-8EDC-102B73C16BF4}" srcOrd="0" destOrd="0" presId="urn:microsoft.com/office/officeart/2005/8/layout/radial1"/>
+    <dgm:cxn modelId="{2988ECAA-475E-4E93-9848-504BCED9BC16}" type="presOf" srcId="{395E1A74-D894-4A72-8AA0-6EF864FC9091}" destId="{82909E0E-8F0C-4BDF-8E40-F42C33B97B49}" srcOrd="0" destOrd="0" presId="urn:microsoft.com/office/officeart/2005/8/layout/radial1"/>
+    <dgm:cxn modelId="{98F3D377-49BE-4B37-A400-693835B62A26}" type="presOf" srcId="{1BBB4AFE-D6CA-400D-97B5-AB167FBEF0AC}" destId="{ADB4C9B1-00B2-4332-8510-A51496E18140}" srcOrd="1" destOrd="0" presId="urn:microsoft.com/office/officeart/2005/8/layout/radial1"/>
+    <dgm:cxn modelId="{55C055E5-A9CE-4B33-8542-8025AE8591D5}" type="presOf" srcId="{19BD7B2F-2C67-4EA2-A746-16DCC4B7CF19}" destId="{45FB67AD-528C-4001-8AAC-629790976116}" srcOrd="0" destOrd="0" presId="urn:microsoft.com/office/officeart/2005/8/layout/radial1"/>
+    <dgm:cxn modelId="{A9DBBD71-43FA-4ADE-8FFB-F57CA123C2B6}" type="presOf" srcId="{CE1F6D91-325E-4BED-B4CA-4DD35FDDEB96}" destId="{69EF2A39-411E-46E5-98BD-BCE5A80D66B1}" srcOrd="0" destOrd="0" presId="urn:microsoft.com/office/officeart/2005/8/layout/radial1"/>
+    <dgm:cxn modelId="{BD5FD957-B254-4D14-B1BA-69519E0A6F68}" srcId="{D7841188-7E6F-46AD-A180-1A94F1B659C2}" destId="{AD34D3EE-DCAA-415A-B77E-1CA3B9921DB6}" srcOrd="1" destOrd="0" parTransId="{1F4A1F16-8187-4F59-997A-0B594FCED607}" sibTransId="{CABF2FD3-BA2F-4F65-9A56-5AE8A52608A2}"/>
+    <dgm:cxn modelId="{7E9F02FF-83B8-485A-9613-C583AF06A782}" type="presOf" srcId="{2EF92F6F-411A-4C51-ABC3-7479B477B671}" destId="{3A35D847-0DCC-4F58-BB40-7E51E1B185EB}" srcOrd="0" destOrd="0" presId="urn:microsoft.com/office/officeart/2005/8/layout/radial1"/>
+    <dgm:cxn modelId="{F6ED0699-B5F7-47DF-9975-D1D0985F9732}" type="presOf" srcId="{1187B597-31CF-48B5-8502-177810686E74}" destId="{1869A1B8-C41C-4A0A-8011-C674904694D3}" srcOrd="0" destOrd="0" presId="urn:microsoft.com/office/officeart/2005/8/layout/radial1"/>
+    <dgm:cxn modelId="{C407D06A-A61E-4F00-A36A-4810A332F72A}" type="presOf" srcId="{1F4A1F16-8187-4F59-997A-0B594FCED607}" destId="{9667A924-D710-4052-B04D-D66A336A1865}" srcOrd="0" destOrd="0" presId="urn:microsoft.com/office/officeart/2005/8/layout/radial1"/>
+    <dgm:cxn modelId="{C0C13C54-54F6-4717-9B1E-1641B29CEBC1}" srcId="{D7841188-7E6F-46AD-A180-1A94F1B659C2}" destId="{395E1A74-D894-4A72-8AA0-6EF864FC9091}" srcOrd="4" destOrd="0" parTransId="{1BBB4AFE-D6CA-400D-97B5-AB167FBEF0AC}" sibTransId="{DBA3B44E-1A19-40FA-90B2-4E26C0CEBC33}"/>
+    <dgm:cxn modelId="{CA277EFA-36C3-456B-A6D7-575929CA73F1}" type="presOf" srcId="{69E338C3-C5DE-48C2-8064-FF54DD38A36A}" destId="{C0B43EB0-D9D2-4F04-991B-B397852A856E}" srcOrd="0" destOrd="0" presId="urn:microsoft.com/office/officeart/2005/8/layout/radial1"/>
+    <dgm:cxn modelId="{83EAAEE2-98B5-48D9-B298-6A1B3D31A055}" srcId="{19BD7B2F-2C67-4EA2-A746-16DCC4B7CF19}" destId="{D7841188-7E6F-46AD-A180-1A94F1B659C2}" srcOrd="0" destOrd="0" parTransId="{E3117D97-682A-4C08-A46A-03014BD37E8C}" sibTransId="{43CC0CFA-6975-411C-96CA-4EEDD5F38A23}"/>
+    <dgm:cxn modelId="{503EE0A7-A916-44E2-919F-E53C458628F7}" type="presOf" srcId="{D7841188-7E6F-46AD-A180-1A94F1B659C2}" destId="{3834FF4C-0B05-4412-A766-4679F3A08A5E}" srcOrd="0" destOrd="0" presId="urn:microsoft.com/office/officeart/2005/8/layout/radial1"/>
+    <dgm:cxn modelId="{1A799DCE-5B88-4555-85BD-E66C6A4E27F5}" type="presOf" srcId="{4EB6E06B-37A5-43CF-886E-05155858BC2C}" destId="{C4B27CE3-FC06-42E0-8BF8-AFDC909944CD}" srcOrd="0" destOrd="0" presId="urn:microsoft.com/office/officeart/2005/8/layout/radial1"/>
+    <dgm:cxn modelId="{05334EC3-FE7D-4651-B585-5B1739990DA5}" srcId="{D7841188-7E6F-46AD-A180-1A94F1B659C2}" destId="{EA236108-A1C5-4B50-90C8-41D8A9A9ED28}" srcOrd="3" destOrd="0" parTransId="{CE1F6D91-325E-4BED-B4CA-4DD35FDDEB96}" sibTransId="{56D1498A-BD7C-4FB8-BBA5-00957A10D45E}"/>
+    <dgm:cxn modelId="{26ECE555-AE23-4B2D-B5BA-4A7884E07260}" srcId="{D7841188-7E6F-46AD-A180-1A94F1B659C2}" destId="{2EF92F6F-411A-4C51-ABC3-7479B477B671}" srcOrd="2" destOrd="0" parTransId="{4EB6E06B-37A5-43CF-886E-05155858BC2C}" sibTransId="{E65CB8F6-C9D8-4000-B243-317BCB4EE92B}"/>
+    <dgm:cxn modelId="{1FC9E94F-6650-46E7-A281-225C848BB391}" srcId="{D7841188-7E6F-46AD-A180-1A94F1B659C2}" destId="{69E338C3-C5DE-48C2-8064-FF54DD38A36A}" srcOrd="0" destOrd="0" parTransId="{1187B597-31CF-48B5-8502-177810686E74}" sibTransId="{AAFF1A0D-2A69-44A8-9FC2-8A976AE0D2A9}"/>
+    <dgm:cxn modelId="{DF125218-1D94-4323-9878-5825F72197CB}" type="presOf" srcId="{1F4A1F16-8187-4F59-997A-0B594FCED607}" destId="{0CE21BFA-6039-4AD6-BF5F-39118BB3DB63}" srcOrd="1" destOrd="0" presId="urn:microsoft.com/office/officeart/2005/8/layout/radial1"/>
+    <dgm:cxn modelId="{AA9026BC-5E83-4AB4-8EAD-2851C5EB0B00}" type="presOf" srcId="{4EB6E06B-37A5-43CF-886E-05155858BC2C}" destId="{AC5E9E39-05C2-4B31-AA54-59442A892764}" srcOrd="1" destOrd="0" presId="urn:microsoft.com/office/officeart/2005/8/layout/radial1"/>
+    <dgm:cxn modelId="{E2ED7D4F-2816-4574-B7F5-DF8C0E471445}" type="presOf" srcId="{CE1F6D91-325E-4BED-B4CA-4DD35FDDEB96}" destId="{8E2DCFCA-5284-4071-95DC-27820F6F6810}" srcOrd="1" destOrd="0" presId="urn:microsoft.com/office/officeart/2005/8/layout/radial1"/>
     <dgm:cxn modelId="{14D524F3-4656-4099-809F-5ABE0BBD4FDD}" type="presOf" srcId="{EA236108-A1C5-4B50-90C8-41D8A9A9ED28}" destId="{00D00B4F-E86C-4928-B906-B277939E6AD8}" srcOrd="0" destOrd="0" presId="urn:microsoft.com/office/officeart/2005/8/layout/radial1"/>
-    <dgm:cxn modelId="{1FC9E94F-6650-46E7-A281-225C848BB391}" srcId="{D7841188-7E6F-46AD-A180-1A94F1B659C2}" destId="{69E338C3-C5DE-48C2-8064-FF54DD38A36A}" srcOrd="0" destOrd="0" parTransId="{1187B597-31CF-48B5-8502-177810686E74}" sibTransId="{AAFF1A0D-2A69-44A8-9FC2-8A976AE0D2A9}"/>
-    <dgm:cxn modelId="{05334EC3-FE7D-4651-B585-5B1739990DA5}" srcId="{D7841188-7E6F-46AD-A180-1A94F1B659C2}" destId="{EA236108-A1C5-4B50-90C8-41D8A9A9ED28}" srcOrd="3" destOrd="0" parTransId="{CE1F6D91-325E-4BED-B4CA-4DD35FDDEB96}" sibTransId="{56D1498A-BD7C-4FB8-BBA5-00957A10D45E}"/>
-    <dgm:cxn modelId="{503EE0A7-A916-44E2-919F-E53C458628F7}" type="presOf" srcId="{D7841188-7E6F-46AD-A180-1A94F1B659C2}" destId="{3834FF4C-0B05-4412-A766-4679F3A08A5E}" srcOrd="0" destOrd="0" presId="urn:microsoft.com/office/officeart/2005/8/layout/radial1"/>
-    <dgm:cxn modelId="{A6CC8F2A-1A9C-465B-83C2-C0EB45C7576F}" type="presOf" srcId="{AD34D3EE-DCAA-415A-B77E-1CA3B9921DB6}" destId="{E39A92DA-7340-47FC-8EDC-102B73C16BF4}" srcOrd="0" destOrd="0" presId="urn:microsoft.com/office/officeart/2005/8/layout/radial1"/>
     <dgm:cxn modelId="{18DE878F-A547-492D-8252-8BE89D29F990}" type="presOf" srcId="{1BBB4AFE-D6CA-400D-97B5-AB167FBEF0AC}" destId="{3B0D4C25-95AB-4227-B952-76605EEF2E85}" srcOrd="0" destOrd="0" presId="urn:microsoft.com/office/officeart/2005/8/layout/radial1"/>
-    <dgm:cxn modelId="{F6ED0699-B5F7-47DF-9975-D1D0985F9732}" type="presOf" srcId="{1187B597-31CF-48B5-8502-177810686E74}" destId="{1869A1B8-C41C-4A0A-8011-C674904694D3}" srcOrd="0" destOrd="0" presId="urn:microsoft.com/office/officeart/2005/8/layout/radial1"/>
     <dgm:cxn modelId="{3250AED4-8081-4788-826D-13EC32399589}" type="presOf" srcId="{1187B597-31CF-48B5-8502-177810686E74}" destId="{9E834638-4433-4007-94CB-755DE171D662}" srcOrd="1" destOrd="0" presId="urn:microsoft.com/office/officeart/2005/8/layout/radial1"/>
-    <dgm:cxn modelId="{C0C13C54-54F6-4717-9B1E-1641B29CEBC1}" srcId="{D7841188-7E6F-46AD-A180-1A94F1B659C2}" destId="{395E1A74-D894-4A72-8AA0-6EF864FC9091}" srcOrd="4" destOrd="0" parTransId="{1BBB4AFE-D6CA-400D-97B5-AB167FBEF0AC}" sibTransId="{DBA3B44E-1A19-40FA-90B2-4E26C0CEBC33}"/>
-    <dgm:cxn modelId="{26ECE555-AE23-4B2D-B5BA-4A7884E07260}" srcId="{D7841188-7E6F-46AD-A180-1A94F1B659C2}" destId="{2EF92F6F-411A-4C51-ABC3-7479B477B671}" srcOrd="2" destOrd="0" parTransId="{4EB6E06B-37A5-43CF-886E-05155858BC2C}" sibTransId="{E65CB8F6-C9D8-4000-B243-317BCB4EE92B}"/>
-    <dgm:cxn modelId="{98F3D377-49BE-4B37-A400-693835B62A26}" type="presOf" srcId="{1BBB4AFE-D6CA-400D-97B5-AB167FBEF0AC}" destId="{ADB4C9B1-00B2-4332-8510-A51496E18140}" srcOrd="1" destOrd="0" presId="urn:microsoft.com/office/officeart/2005/8/layout/radial1"/>
-    <dgm:cxn modelId="{AA9026BC-5E83-4AB4-8EAD-2851C5EB0B00}" type="presOf" srcId="{4EB6E06B-37A5-43CF-886E-05155858BC2C}" destId="{AC5E9E39-05C2-4B31-AA54-59442A892764}" srcOrd="1" destOrd="0" presId="urn:microsoft.com/office/officeart/2005/8/layout/radial1"/>
-    <dgm:cxn modelId="{2988ECAA-475E-4E93-9848-504BCED9BC16}" type="presOf" srcId="{395E1A74-D894-4A72-8AA0-6EF864FC9091}" destId="{82909E0E-8F0C-4BDF-8E40-F42C33B97B49}" srcOrd="0" destOrd="0" presId="urn:microsoft.com/office/officeart/2005/8/layout/radial1"/>
-    <dgm:cxn modelId="{BD5FD957-B254-4D14-B1BA-69519E0A6F68}" srcId="{D7841188-7E6F-46AD-A180-1A94F1B659C2}" destId="{AD34D3EE-DCAA-415A-B77E-1CA3B9921DB6}" srcOrd="1" destOrd="0" parTransId="{1F4A1F16-8187-4F59-997A-0B594FCED607}" sibTransId="{CABF2FD3-BA2F-4F65-9A56-5AE8A52608A2}"/>
-    <dgm:cxn modelId="{DF125218-1D94-4323-9878-5825F72197CB}" type="presOf" srcId="{1F4A1F16-8187-4F59-997A-0B594FCED607}" destId="{0CE21BFA-6039-4AD6-BF5F-39118BB3DB63}" srcOrd="1" destOrd="0" presId="urn:microsoft.com/office/officeart/2005/8/layout/radial1"/>
-    <dgm:cxn modelId="{1A799DCE-5B88-4555-85BD-E66C6A4E27F5}" type="presOf" srcId="{4EB6E06B-37A5-43CF-886E-05155858BC2C}" destId="{C4B27CE3-FC06-42E0-8BF8-AFDC909944CD}" srcOrd="0" destOrd="0" presId="urn:microsoft.com/office/officeart/2005/8/layout/radial1"/>
-    <dgm:cxn modelId="{E2ED7D4F-2816-4574-B7F5-DF8C0E471445}" type="presOf" srcId="{CE1F6D91-325E-4BED-B4CA-4DD35FDDEB96}" destId="{8E2DCFCA-5284-4071-95DC-27820F6F6810}" srcOrd="1" destOrd="0" presId="urn:microsoft.com/office/officeart/2005/8/layout/radial1"/>
-    <dgm:cxn modelId="{7E9F02FF-83B8-485A-9613-C583AF06A782}" type="presOf" srcId="{2EF92F6F-411A-4C51-ABC3-7479B477B671}" destId="{3A35D847-0DCC-4F58-BB40-7E51E1B185EB}" srcOrd="0" destOrd="0" presId="urn:microsoft.com/office/officeart/2005/8/layout/radial1"/>
-    <dgm:cxn modelId="{CA277EFA-36C3-456B-A6D7-575929CA73F1}" type="presOf" srcId="{69E338C3-C5DE-48C2-8064-FF54DD38A36A}" destId="{C0B43EB0-D9D2-4F04-991B-B397852A856E}" srcOrd="0" destOrd="0" presId="urn:microsoft.com/office/officeart/2005/8/layout/radial1"/>
-    <dgm:cxn modelId="{55C055E5-A9CE-4B33-8542-8025AE8591D5}" type="presOf" srcId="{19BD7B2F-2C67-4EA2-A746-16DCC4B7CF19}" destId="{45FB67AD-528C-4001-8AAC-629790976116}" srcOrd="0" destOrd="0" presId="urn:microsoft.com/office/officeart/2005/8/layout/radial1"/>
-    <dgm:cxn modelId="{83EAAEE2-98B5-48D9-B298-6A1B3D31A055}" srcId="{19BD7B2F-2C67-4EA2-A746-16DCC4B7CF19}" destId="{D7841188-7E6F-46AD-A180-1A94F1B659C2}" srcOrd="0" destOrd="0" parTransId="{E3117D97-682A-4C08-A46A-03014BD37E8C}" sibTransId="{43CC0CFA-6975-411C-96CA-4EEDD5F38A23}"/>
-    <dgm:cxn modelId="{C407D06A-A61E-4F00-A36A-4810A332F72A}" type="presOf" srcId="{1F4A1F16-8187-4F59-997A-0B594FCED607}" destId="{9667A924-D710-4052-B04D-D66A336A1865}" srcOrd="0" destOrd="0" presId="urn:microsoft.com/office/officeart/2005/8/layout/radial1"/>
-    <dgm:cxn modelId="{A9DBBD71-43FA-4ADE-8FFB-F57CA123C2B6}" type="presOf" srcId="{CE1F6D91-325E-4BED-B4CA-4DD35FDDEB96}" destId="{69EF2A39-411E-46E5-98BD-BCE5A80D66B1}" srcOrd="0" destOrd="0" presId="urn:microsoft.com/office/officeart/2005/8/layout/radial1"/>
     <dgm:cxn modelId="{E664D12B-1708-46F4-89DA-A298940E5566}" type="presParOf" srcId="{45FB67AD-528C-4001-8AAC-629790976116}" destId="{3834FF4C-0B05-4412-A766-4679F3A08A5E}" srcOrd="0" destOrd="0" presId="urn:microsoft.com/office/officeart/2005/8/layout/radial1"/>
     <dgm:cxn modelId="{8160F3B2-CA71-4B63-B32F-55E93B8D8780}" type="presParOf" srcId="{45FB67AD-528C-4001-8AAC-629790976116}" destId="{1869A1B8-C41C-4A0A-8011-C674904694D3}" srcOrd="1" destOrd="0" presId="urn:microsoft.com/office/officeart/2005/8/layout/radial1"/>
     <dgm:cxn modelId="{5B3819E9-9B78-4979-BA1D-14D2477B682B}" type="presParOf" srcId="{1869A1B8-C41C-4A0A-8011-C674904694D3}" destId="{9E834638-4433-4007-94CB-755DE171D662}" srcOrd="0" destOrd="0" presId="urn:microsoft.com/office/officeart/2005/8/layout/radial1"/>
@@ -11792,14 +11906,14 @@
   <dgm:whole/>
   <dgm:extLst>
     <a:ext uri="http://schemas.microsoft.com/office/drawing/2008/diagram">
-      <dsp:dataModelExt xmlns:dsp="http://schemas.microsoft.com/office/drawing/2008/diagram" xmlns="" relId="rId18" minVer="http://schemas.openxmlformats.org/drawingml/2006/diagram"/>
+      <dsp:dataModelExt xmlns:dsp="http://schemas.microsoft.com/office/drawing/2008/diagram" relId="rId19" minVer="http://schemas.openxmlformats.org/drawingml/2006/diagram"/>
     </a:ext>
   </dgm:extLst>
 </dgm:dataModel>
 </file>
 
 <file path=word/diagrams/drawing1.xml><?xml version="1.0" encoding="utf-8"?>
-<dsp:drawing xmlns:dgm="http://schemas.openxmlformats.org/drawingml/2006/diagram" xmlns:a="http://schemas.openxmlformats.org/drawingml/2006/main" xmlns:dsp="http://schemas.microsoft.com/office/drawing/2008/diagram">
+<dsp:drawing xmlns:dgm="http://schemas.openxmlformats.org/drawingml/2006/diagram" xmlns:dsp="http://schemas.microsoft.com/office/drawing/2008/diagram" xmlns:a="http://schemas.openxmlformats.org/drawingml/2006/main">
   <dsp:spTree>
     <dsp:nvGrpSpPr>
       <dsp:cNvPr id="0" name=""/>
@@ -11949,8 +12063,8 @@
         </a:p>
       </dsp:txBody>
       <dsp:txXfrm>
-        <a:off x="111605" y="855796"/>
-        <a:ext cx="868106" cy="560272"/>
+        <a:off x="128015" y="872206"/>
+        <a:ext cx="835286" cy="527452"/>
       </dsp:txXfrm>
     </dsp:sp>
     <dsp:sp modelId="{320458BA-7DF4-4B8E-97A9-63D80EFEEF0D}">
@@ -12027,8 +12141,8 @@
         </a:p>
       </dsp:txBody>
       <dsp:txXfrm>
-        <a:off x="111605" y="1502264"/>
-        <a:ext cx="868106" cy="560272"/>
+        <a:off x="128015" y="1518674"/>
+        <a:ext cx="835286" cy="527452"/>
       </dsp:txXfrm>
     </dsp:sp>
     <dsp:sp modelId="{7F543FB3-A72C-4220-9C13-90BEAB911DD2}">
@@ -12105,8 +12219,8 @@
         </a:p>
       </dsp:txBody>
       <dsp:txXfrm>
-        <a:off x="111605" y="2148733"/>
-        <a:ext cx="868106" cy="560272"/>
+        <a:off x="128015" y="2165143"/>
+        <a:ext cx="835286" cy="527452"/>
       </dsp:txXfrm>
     </dsp:sp>
     <dsp:sp modelId="{E4BA3EBE-3BD8-42E8-8144-955CCFC6298A}">
@@ -12252,8 +12366,8 @@
         </a:p>
       </dsp:txBody>
       <dsp:txXfrm>
-        <a:off x="1278123" y="855796"/>
-        <a:ext cx="868106" cy="560272"/>
+        <a:off x="1294533" y="872206"/>
+        <a:ext cx="835286" cy="527452"/>
       </dsp:txXfrm>
     </dsp:sp>
     <dsp:sp modelId="{DC98B0A3-5131-4961-A35C-1BCDE0CD43BA}">
@@ -12330,8 +12444,8 @@
         </a:p>
       </dsp:txBody>
       <dsp:txXfrm>
-        <a:off x="1278123" y="1502264"/>
-        <a:ext cx="868106" cy="560272"/>
+        <a:off x="1294533" y="1518674"/>
+        <a:ext cx="835286" cy="527452"/>
       </dsp:txXfrm>
     </dsp:sp>
     <dsp:sp modelId="{0E349B8F-BD4D-47A4-915F-2ABC19B69332}">
@@ -12408,8 +12522,8 @@
         </a:p>
       </dsp:txBody>
       <dsp:txXfrm>
-        <a:off x="1278123" y="2148733"/>
-        <a:ext cx="868106" cy="560272"/>
+        <a:off x="1294533" y="2165143"/>
+        <a:ext cx="835286" cy="527452"/>
       </dsp:txXfrm>
     </dsp:sp>
     <dsp:sp modelId="{C15B08E9-6E27-4E1D-A347-C2F8520F07A4}">
@@ -12555,8 +12669,8 @@
         </a:p>
       </dsp:txBody>
       <dsp:txXfrm>
-        <a:off x="2444640" y="855796"/>
-        <a:ext cx="868106" cy="560272"/>
+        <a:off x="2461050" y="872206"/>
+        <a:ext cx="835286" cy="527452"/>
       </dsp:txXfrm>
     </dsp:sp>
     <dsp:sp modelId="{5493E364-C833-43BF-A61B-931A42E3517A}">
@@ -12633,8 +12747,8 @@
         </a:p>
       </dsp:txBody>
       <dsp:txXfrm>
-        <a:off x="2444640" y="1502264"/>
-        <a:ext cx="868106" cy="560272"/>
+        <a:off x="2461050" y="1518674"/>
+        <a:ext cx="835286" cy="527452"/>
       </dsp:txXfrm>
     </dsp:sp>
     <dsp:sp modelId="{30356130-7B2A-487A-8DA6-CB3582D8CD9A}">
@@ -12711,8 +12825,8 @@
         </a:p>
       </dsp:txBody>
       <dsp:txXfrm>
-        <a:off x="2444640" y="2148733"/>
-        <a:ext cx="868106" cy="560272"/>
+        <a:off x="2461050" y="2165143"/>
+        <a:ext cx="835286" cy="527452"/>
       </dsp:txXfrm>
     </dsp:sp>
     <dsp:sp modelId="{A9288A7C-4BA8-45B1-97F9-60B1EF3613DE}">
@@ -12858,8 +12972,8 @@
         </a:p>
       </dsp:txBody>
       <dsp:txXfrm>
-        <a:off x="3611158" y="856092"/>
-        <a:ext cx="868106" cy="329918"/>
+        <a:off x="3620821" y="865755"/>
+        <a:ext cx="848780" cy="310592"/>
       </dsp:txXfrm>
     </dsp:sp>
     <dsp:sp modelId="{91B6751E-6E26-4F96-8ADD-0DD4B0A2262F}">
@@ -12936,8 +13050,8 @@
         </a:p>
       </dsp:txBody>
       <dsp:txXfrm>
-        <a:off x="3611158" y="1236767"/>
-        <a:ext cx="868106" cy="329918"/>
+        <a:off x="3620821" y="1246430"/>
+        <a:ext cx="848780" cy="310592"/>
       </dsp:txXfrm>
     </dsp:sp>
     <dsp:sp modelId="{CB582365-4C0B-4665-A73F-488590B5F6B5}">
@@ -13014,8 +13128,8 @@
         </a:p>
       </dsp:txBody>
       <dsp:txXfrm>
-        <a:off x="3611158" y="1617442"/>
-        <a:ext cx="868106" cy="329918"/>
+        <a:off x="3620821" y="1627105"/>
+        <a:ext cx="848780" cy="310592"/>
       </dsp:txXfrm>
     </dsp:sp>
     <dsp:sp modelId="{EBF89473-3A1A-4504-8554-1E0C1E40889F}">
@@ -13092,8 +13206,8 @@
         </a:p>
       </dsp:txBody>
       <dsp:txXfrm>
-        <a:off x="3611158" y="1998117"/>
-        <a:ext cx="868106" cy="329918"/>
+        <a:off x="3620821" y="2007780"/>
+        <a:ext cx="848780" cy="310592"/>
       </dsp:txXfrm>
     </dsp:sp>
     <dsp:sp modelId="{DF3AF604-8623-48DD-9342-6CDFBC592F8C}">
@@ -13170,8 +13284,8 @@
         </a:p>
       </dsp:txBody>
       <dsp:txXfrm>
-        <a:off x="3611158" y="2378792"/>
-        <a:ext cx="868106" cy="329918"/>
+        <a:off x="3620821" y="2388455"/>
+        <a:ext cx="848780" cy="310592"/>
       </dsp:txXfrm>
     </dsp:sp>
     <dsp:sp modelId="{15E0A517-170B-43C8-9931-CE30EFBB1AC9}">
@@ -13317,8 +13431,8 @@
         </a:p>
       </dsp:txBody>
       <dsp:txXfrm>
-        <a:off x="4777676" y="856388"/>
-        <a:ext cx="868106" cy="859869"/>
+        <a:off x="4802861" y="881573"/>
+        <a:ext cx="817736" cy="809499"/>
       </dsp:txXfrm>
     </dsp:sp>
     <dsp:sp modelId="{13B18D13-E09B-4956-AA83-E75113BE3AB9}">
@@ -13395,8 +13509,8 @@
         </a:p>
       </dsp:txBody>
       <dsp:txXfrm>
-        <a:off x="4777676" y="1848545"/>
-        <a:ext cx="868106" cy="859869"/>
+        <a:off x="4802861" y="1873730"/>
+        <a:ext cx="817736" cy="809499"/>
       </dsp:txXfrm>
     </dsp:sp>
   </dsp:spTree>
@@ -13404,7 +13518,7 @@
 </file>
 
 <file path=word/diagrams/drawing2.xml><?xml version="1.0" encoding="utf-8"?>
-<dsp:drawing xmlns:dgm="http://schemas.openxmlformats.org/drawingml/2006/diagram" xmlns:a="http://schemas.openxmlformats.org/drawingml/2006/main" xmlns:dsp="http://schemas.microsoft.com/office/drawing/2008/diagram">
+<dsp:drawing xmlns:dgm="http://schemas.openxmlformats.org/drawingml/2006/diagram" xmlns:dsp="http://schemas.microsoft.com/office/drawing/2008/diagram" xmlns:a="http://schemas.openxmlformats.org/drawingml/2006/main">
   <dsp:spTree>
     <dsp:nvGrpSpPr>
       <dsp:cNvPr id="0" name=""/>
@@ -13483,8 +13597,8 @@
         </a:p>
       </dsp:txBody>
       <dsp:txXfrm>
-        <a:off x="2266354" y="1241783"/>
-        <a:ext cx="953690" cy="953690"/>
+        <a:off x="2406019" y="1381448"/>
+        <a:ext cx="674360" cy="674360"/>
       </dsp:txXfrm>
     </dsp:sp>
     <dsp:sp modelId="{1869A1B8-C41C-4A0A-8011-C674904694D3}">
@@ -13561,7 +13675,7 @@
           <a:endParaRPr lang="de-DE" sz="500" kern="1200"/>
         </a:p>
       </dsp:txBody>
-      <dsp:txXfrm rot="16200000">
+      <dsp:txXfrm>
         <a:off x="2736037" y="1091365"/>
         <a:ext cx="14325" cy="14325"/>
       </dsp:txXfrm>
@@ -13638,8 +13752,8 @@
         </a:p>
       </dsp:txBody>
       <dsp:txXfrm>
-        <a:off x="2266354" y="1583"/>
-        <a:ext cx="953690" cy="953690"/>
+        <a:off x="2406019" y="141248"/>
+        <a:ext cx="674360" cy="674360"/>
       </dsp:txXfrm>
     </dsp:sp>
     <dsp:sp modelId="{9667A924-D710-4052-B04D-D66A336A1865}">
@@ -13716,7 +13830,7 @@
           <a:endParaRPr lang="de-DE" sz="500" kern="1200"/>
         </a:p>
       </dsp:txBody>
-      <dsp:txXfrm rot="20520000">
+      <dsp:txXfrm>
         <a:off x="3325787" y="1519844"/>
         <a:ext cx="14325" cy="14325"/>
       </dsp:txXfrm>
@@ -13793,8 +13907,8 @@
         </a:p>
       </dsp:txBody>
       <dsp:txXfrm>
-        <a:off x="3445854" y="858540"/>
-        <a:ext cx="953690" cy="953690"/>
+        <a:off x="3585519" y="998205"/>
+        <a:ext cx="674360" cy="674360"/>
       </dsp:txXfrm>
     </dsp:sp>
     <dsp:sp modelId="{C4B27CE3-FC06-42E0-8BF8-AFDC909944CD}">
@@ -13871,7 +13985,7 @@
           <a:endParaRPr lang="de-DE" sz="500" kern="1200"/>
         </a:p>
       </dsp:txBody>
-      <dsp:txXfrm rot="3240000">
+      <dsp:txXfrm>
         <a:off x="3100522" y="2213137"/>
         <a:ext cx="14325" cy="14325"/>
       </dsp:txXfrm>
@@ -13948,8 +14062,8 @@
         </a:p>
       </dsp:txBody>
       <dsp:txXfrm>
-        <a:off x="2995325" y="2245125"/>
-        <a:ext cx="953690" cy="953690"/>
+        <a:off x="3134990" y="2384790"/>
+        <a:ext cx="674360" cy="674360"/>
       </dsp:txXfrm>
     </dsp:sp>
     <dsp:sp modelId="{69EF2A39-411E-46E5-98BD-BCE5A80D66B1}">
@@ -14026,7 +14140,7 @@
           <a:endParaRPr lang="de-DE" sz="500" kern="1200"/>
         </a:p>
       </dsp:txBody>
-      <dsp:txXfrm rot="7560000">
+      <dsp:txXfrm rot="10800000">
         <a:off x="2371551" y="2213137"/>
         <a:ext cx="14325" cy="14325"/>
       </dsp:txXfrm>
@@ -14103,8 +14217,8 @@
         </a:p>
       </dsp:txBody>
       <dsp:txXfrm>
-        <a:off x="1537383" y="2245125"/>
-        <a:ext cx="953690" cy="953690"/>
+        <a:off x="1677048" y="2384790"/>
+        <a:ext cx="674360" cy="674360"/>
       </dsp:txXfrm>
     </dsp:sp>
     <dsp:sp modelId="{3B0D4C25-95AB-4227-B952-76605EEF2E85}">
@@ -14181,7 +14295,7 @@
           <a:endParaRPr lang="de-DE" sz="500" kern="1200"/>
         </a:p>
       </dsp:txBody>
-      <dsp:txXfrm rot="11880000">
+      <dsp:txXfrm rot="10800000">
         <a:off x="2146287" y="1519844"/>
         <a:ext cx="14325" cy="14325"/>
       </dsp:txXfrm>
@@ -14258,8 +14372,8 @@
         </a:p>
       </dsp:txBody>
       <dsp:txXfrm>
-        <a:off x="1086854" y="858540"/>
-        <a:ext cx="953690" cy="953690"/>
+        <a:off x="1226519" y="998205"/>
+        <a:ext cx="674360" cy="674360"/>
       </dsp:txXfrm>
     </dsp:sp>
   </dsp:spTree>
@@ -17077,7 +17191,7 @@
 </file>
 
 <file path=customXml/itemProps1.xml><?xml version="1.0" encoding="utf-8"?>
-<ds:datastoreItem xmlns:ds="http://schemas.openxmlformats.org/officeDocument/2006/customXml" ds:itemID="{ABCF47E6-E708-4FD5-9FD0-34D331EA48E7}">
+<ds:datastoreItem xmlns:ds="http://schemas.openxmlformats.org/officeDocument/2006/customXml" ds:itemID="{0D028775-45E8-7640-B27D-62A047CC4AF9}">
   <ds:schemaRefs>
     <ds:schemaRef ds:uri="http://schemas.openxmlformats.org/officeDocument/2006/bibliography"/>
   </ds:schemaRefs>

</xml_diff>